<commit_message>
PDF creation at stable phase (no testing)
</commit_message>
<xml_diff>
--- a/requests/templates/Salisbury/Lung function test.docx
+++ b/requests/templates/Salisbury/Lung function test.docx
@@ -36,14 +36,14 @@
           <w:p>
             <w:pPr>
               <w:rPr>
-                <w:sz w:val="22"/>
-                <w:szCs w:val="22"/>
-              </w:rPr>
-            </w:pPr>
-            <w:r>
-              <w:rPr>
-                <w:sz w:val="22"/>
-                <w:szCs w:val="22"/>
+                <w:sz w:val="32"/>
+                <w:szCs w:val="32"/>
+              </w:rPr>
+            </w:pPr>
+            <w:r>
+              <w:rPr>
+                <w:sz w:val="32"/>
+                <w:szCs w:val="32"/>
               </w:rPr>
               <w:t>SDH Pulmonary Function Test (PFT)</w:t>
             </w:r>
@@ -51,14 +51,14 @@
           <w:p>
             <w:pPr>
               <w:rPr>
-                <w:sz w:val="22"/>
-                <w:szCs w:val="22"/>
-              </w:rPr>
-            </w:pPr>
-            <w:r>
-              <w:rPr>
-                <w:sz w:val="22"/>
-                <w:szCs w:val="22"/>
+                <w:sz w:val="32"/>
+                <w:szCs w:val="32"/>
+              </w:rPr>
+            </w:pPr>
+            <w:r>
+              <w:rPr>
+                <w:sz w:val="32"/>
+                <w:szCs w:val="32"/>
               </w:rPr>
               <w:t xml:space="preserve">Request Form for </w:t>
             </w:r>
@@ -66,8 +66,8 @@
               <w:rPr>
                 <w:b/>
                 <w:bCs/>
-                <w:sz w:val="22"/>
-                <w:szCs w:val="22"/>
+                <w:sz w:val="32"/>
+                <w:szCs w:val="32"/>
                 <w:u w:val="single"/>
               </w:rPr>
               <w:t>NHS patients only</w:t>
@@ -267,14 +267,30 @@
           <w:sz w:val="22"/>
           <w:szCs w:val="22"/>
         </w:rPr>
-        <w:t>Date of Birth</w:t>
-      </w:r>
-      <w:r>
-        <w:rPr>
-          <w:sz w:val="22"/>
-          <w:szCs w:val="22"/>
-        </w:rPr>
-        <w:t>-date}</w:t>
+        <w:t xml:space="preserve">Date of </w:t>
+      </w:r>
+      <w:proofErr w:type="gramStart"/>
+      <w:r>
+        <w:rPr>
+          <w:sz w:val="22"/>
+          <w:szCs w:val="22"/>
+        </w:rPr>
+        <w:t>Birth</w:t>
+      </w:r>
+      <w:r>
+        <w:rPr>
+          <w:sz w:val="22"/>
+          <w:szCs w:val="22"/>
+        </w:rPr>
+        <w:t>-date</w:t>
+      </w:r>
+      <w:proofErr w:type="gramEnd"/>
+      <w:r>
+        <w:rPr>
+          <w:sz w:val="22"/>
+          <w:szCs w:val="22"/>
+        </w:rPr>
+        <w:t>}</w:t>
       </w:r>
     </w:p>
     <w:p>
@@ -1069,15 +1085,6 @@
         </w:tc>
       </w:tr>
     </w:tbl>
-    <w:p>
-      <w:pPr>
-        <w:spacing w:line="360" w:lineRule="auto"/>
-        <w:rPr>
-          <w:sz w:val="22"/>
-          <w:szCs w:val="22"/>
-        </w:rPr>
-      </w:pPr>
-    </w:p>
     <w:p>
       <w:pPr>
         <w:spacing w:line="360" w:lineRule="auto"/>
@@ -1409,6 +1416,13 @@
               </w:rPr>
               <w:t xml:space="preserve">${Upright/Supine Vital Capacity} </w:t>
             </w:r>
+            <w:r>
+              <w:rPr>
+                <w:sz w:val="22"/>
+                <w:szCs w:val="22"/>
+              </w:rPr>
+              <w:t>Upright/Supine Vital Capacity</w:t>
+            </w:r>
           </w:p>
         </w:tc>
         <w:tc>
@@ -1431,30 +1445,30 @@
               <w:t>${MIP/MEP} MIP/MEP</w:t>
             </w:r>
           </w:p>
+          <w:p>
+            <w:pPr>
+              <w:spacing w:line="360" w:lineRule="auto"/>
+              <w:jc w:val="right"/>
+              <w:rPr>
+                <w:b/>
+                <w:bCs/>
+                <w:sz w:val="22"/>
+                <w:szCs w:val="22"/>
+              </w:rPr>
+            </w:pPr>
+            <w:r>
+              <w:rPr>
+                <w:b/>
+                <w:bCs/>
+                <w:sz w:val="22"/>
+                <w:szCs w:val="22"/>
+              </w:rPr>
+              <w:t>P.T.O</w:t>
+            </w:r>
+          </w:p>
         </w:tc>
       </w:tr>
     </w:tbl>
-    <w:p>
-      <w:pPr>
-        <w:spacing w:line="360" w:lineRule="auto"/>
-        <w:jc w:val="right"/>
-        <w:rPr>
-          <w:b/>
-          <w:bCs/>
-          <w:sz w:val="22"/>
-          <w:szCs w:val="22"/>
-        </w:rPr>
-      </w:pPr>
-      <w:r>
-        <w:rPr>
-          <w:b/>
-          <w:bCs/>
-          <w:sz w:val="22"/>
-          <w:szCs w:val="22"/>
-        </w:rPr>
-        <w:t>P.T.O</w:t>
-      </w:r>
-    </w:p>
     <w:p>
       <w:pPr>
         <w:rPr>
@@ -1651,7 +1665,23 @@
                 <w:sz w:val="22"/>
                 <w:szCs w:val="22"/>
               </w:rPr>
-              <w:t>${Unstable cardiovascular status e.g. recent MI (&lt;6 weeks)-</w:t>
+              <w:t xml:space="preserve">${Unstable cardiovascular status </w:t>
+            </w:r>
+            <w:proofErr w:type="gramStart"/>
+            <w:r>
+              <w:rPr>
+                <w:sz w:val="22"/>
+                <w:szCs w:val="22"/>
+              </w:rPr>
+              <w:t>e.g.</w:t>
+            </w:r>
+            <w:proofErr w:type="gramEnd"/>
+            <w:r>
+              <w:rPr>
+                <w:sz w:val="22"/>
+                <w:szCs w:val="22"/>
+              </w:rPr>
+              <w:t xml:space="preserve"> recent MI (&lt;6 weeks)-</w:t>
             </w:r>
             <w:proofErr w:type="spellStart"/>
             <w:r>

</xml_diff>

<commit_message>
working on web app
</commit_message>
<xml_diff>
--- a/requests/templates/Salisbury/Lung function test.docx
+++ b/requests/templates/Salisbury/Lung function test.docx
@@ -225,12 +225,35 @@
         </w:rPr>
         <w:t xml:space="preserve"> </w:t>
       </w:r>
-      <w:r>
-        <w:rPr>
-          <w:sz w:val="22"/>
-          <w:szCs w:val="22"/>
-        </w:rPr>
-        <w:t>ID-integer}</w:t>
+      <w:proofErr w:type="spellStart"/>
+      <w:r>
+        <w:rPr>
+          <w:sz w:val="22"/>
+          <w:szCs w:val="22"/>
+        </w:rPr>
+        <w:t>ID</w:t>
+      </w:r>
+      <w:r>
+        <w:rPr>
+          <w:sz w:val="22"/>
+          <w:szCs w:val="22"/>
+        </w:rPr>
+        <w:t>|</w:t>
+      </w:r>
+      <w:r>
+        <w:rPr>
+          <w:sz w:val="22"/>
+          <w:szCs w:val="22"/>
+        </w:rPr>
+        <w:t>integer</w:t>
+      </w:r>
+      <w:proofErr w:type="spellEnd"/>
+      <w:r>
+        <w:rPr>
+          <w:sz w:val="22"/>
+          <w:szCs w:val="22"/>
+        </w:rPr>
+        <w:t>}</w:t>
       </w:r>
       <w:r>
         <w:rPr>
@@ -269,7 +292,7 @@
         </w:rPr>
         <w:t xml:space="preserve">Date of </w:t>
       </w:r>
-      <w:proofErr w:type="gramStart"/>
+      <w:proofErr w:type="spellStart"/>
       <w:r>
         <w:rPr>
           <w:sz w:val="22"/>
@@ -282,9 +305,16 @@
           <w:sz w:val="22"/>
           <w:szCs w:val="22"/>
         </w:rPr>
-        <w:t>-date</w:t>
-      </w:r>
-      <w:proofErr w:type="gramEnd"/>
+        <w:t>|</w:t>
+      </w:r>
+      <w:r>
+        <w:rPr>
+          <w:sz w:val="22"/>
+          <w:szCs w:val="22"/>
+        </w:rPr>
+        <w:t>date</w:t>
+      </w:r>
+      <w:proofErr w:type="spellEnd"/>
       <w:r>
         <w:rPr>
           <w:sz w:val="22"/>
@@ -441,9 +471,9 @@
         <w:tblLook w:val="04A0" w:firstRow="1" w:lastRow="0" w:firstColumn="1" w:lastColumn="0" w:noHBand="0" w:noVBand="1"/>
       </w:tblPr>
       <w:tblGrid>
-        <w:gridCol w:w="2020"/>
-        <w:gridCol w:w="2370"/>
-        <w:gridCol w:w="2835"/>
+        <w:gridCol w:w="1997"/>
+        <w:gridCol w:w="2350"/>
+        <w:gridCol w:w="2900"/>
       </w:tblGrid>
       <w:tr>
         <w:tc>
@@ -483,6 +513,13 @@
                 <w:szCs w:val="22"/>
               </w:rPr>
             </w:pPr>
+            <w:r>
+              <w:rPr>
+                <w:sz w:val="22"/>
+                <w:szCs w:val="22"/>
+              </w:rPr>
+              <w:t>${Diagnosis}</w:t>
+            </w:r>
           </w:p>
         </w:tc>
       </w:tr>
@@ -533,6 +570,7 @@
               </w:rPr>
               <w:t>${</w:t>
             </w:r>
+            <w:proofErr w:type="spellStart"/>
             <w:r>
               <w:rPr>
                 <w:sz w:val="22"/>
@@ -545,7 +583,43 @@
                 <w:sz w:val="22"/>
                 <w:szCs w:val="22"/>
               </w:rPr>
-              <w:t xml:space="preserve">ontraindications-radio-Yes} </w:t>
+              <w:t>ontraindications</w:t>
+            </w:r>
+            <w:r>
+              <w:rPr>
+                <w:sz w:val="22"/>
+                <w:szCs w:val="22"/>
+              </w:rPr>
+              <w:t>|</w:t>
+            </w:r>
+            <w:r>
+              <w:rPr>
+                <w:sz w:val="22"/>
+                <w:szCs w:val="22"/>
+              </w:rPr>
+              <w:t>radio</w:t>
+            </w:r>
+            <w:r>
+              <w:rPr>
+                <w:sz w:val="22"/>
+                <w:szCs w:val="22"/>
+              </w:rPr>
+              <w:t>|</w:t>
+            </w:r>
+            <w:r>
+              <w:rPr>
+                <w:sz w:val="22"/>
+                <w:szCs w:val="22"/>
+              </w:rPr>
+              <w:t>Yes</w:t>
+            </w:r>
+            <w:proofErr w:type="spellEnd"/>
+            <w:r>
+              <w:rPr>
+                <w:sz w:val="22"/>
+                <w:szCs w:val="22"/>
+              </w:rPr>
+              <w:t xml:space="preserve">} </w:t>
             </w:r>
             <w:r>
               <w:rPr>
@@ -577,6 +651,7 @@
               </w:rPr>
               <w:t>${</w:t>
             </w:r>
+            <w:proofErr w:type="spellStart"/>
             <w:r>
               <w:rPr>
                 <w:sz w:val="22"/>
@@ -589,7 +664,43 @@
                 <w:sz w:val="22"/>
                 <w:szCs w:val="22"/>
               </w:rPr>
-              <w:t>ontraindications-radio-No}</w:t>
+              <w:t>ontraindications</w:t>
+            </w:r>
+            <w:r>
+              <w:rPr>
+                <w:sz w:val="22"/>
+                <w:szCs w:val="22"/>
+              </w:rPr>
+              <w:t>|</w:t>
+            </w:r>
+            <w:r>
+              <w:rPr>
+                <w:sz w:val="22"/>
+                <w:szCs w:val="22"/>
+              </w:rPr>
+              <w:t>radio</w:t>
+            </w:r>
+            <w:r>
+              <w:rPr>
+                <w:sz w:val="22"/>
+                <w:szCs w:val="22"/>
+              </w:rPr>
+              <w:t>|</w:t>
+            </w:r>
+            <w:r>
+              <w:rPr>
+                <w:sz w:val="22"/>
+                <w:szCs w:val="22"/>
+              </w:rPr>
+              <w:t>No</w:t>
+            </w:r>
+            <w:proofErr w:type="spellEnd"/>
+            <w:r>
+              <w:rPr>
+                <w:sz w:val="22"/>
+                <w:szCs w:val="22"/>
+              </w:rPr>
+              <w:t>}</w:t>
             </w:r>
             <w:r>
               <w:rPr>
@@ -679,7 +790,35 @@
                 <w:sz w:val="22"/>
                 <w:szCs w:val="22"/>
               </w:rPr>
-              <w:t xml:space="preserve">Status-radio-2WW} </w:t>
+              <w:t>Status</w:t>
+            </w:r>
+            <w:r>
+              <w:rPr>
+                <w:sz w:val="22"/>
+                <w:szCs w:val="22"/>
+              </w:rPr>
+              <w:t>|</w:t>
+            </w:r>
+            <w:r>
+              <w:rPr>
+                <w:sz w:val="22"/>
+                <w:szCs w:val="22"/>
+              </w:rPr>
+              <w:t>radio</w:t>
+            </w:r>
+            <w:r>
+              <w:rPr>
+                <w:sz w:val="22"/>
+                <w:szCs w:val="22"/>
+              </w:rPr>
+              <w:t>|</w:t>
+            </w:r>
+            <w:r>
+              <w:rPr>
+                <w:sz w:val="22"/>
+                <w:szCs w:val="22"/>
+              </w:rPr>
+              <w:t xml:space="preserve">2WW} </w:t>
             </w:r>
             <w:r>
               <w:rPr>
@@ -702,22 +841,124 @@
                 <w:sz w:val="22"/>
                 <w:szCs w:val="22"/>
               </w:rPr>
-              <w:t>${Clinical Status-radio-Routine} Routine (6-8 weeks)</w:t>
-            </w:r>
-          </w:p>
-          <w:p>
-            <w:pPr>
-              <w:rPr>
-                <w:sz w:val="22"/>
-                <w:szCs w:val="22"/>
-              </w:rPr>
-            </w:pPr>
-            <w:r>
-              <w:rPr>
-                <w:sz w:val="22"/>
-                <w:szCs w:val="22"/>
-              </w:rPr>
-              <w:t>${Clinical Status-radio-Other} Other please specify: ${Clinical Status Other}</w:t>
+              <w:t xml:space="preserve">${Clinical </w:t>
+            </w:r>
+            <w:proofErr w:type="spellStart"/>
+            <w:r>
+              <w:rPr>
+                <w:sz w:val="22"/>
+                <w:szCs w:val="22"/>
+              </w:rPr>
+              <w:t>Status</w:t>
+            </w:r>
+            <w:r>
+              <w:rPr>
+                <w:sz w:val="22"/>
+                <w:szCs w:val="22"/>
+              </w:rPr>
+              <w:t>|</w:t>
+            </w:r>
+            <w:r>
+              <w:rPr>
+                <w:sz w:val="22"/>
+                <w:szCs w:val="22"/>
+              </w:rPr>
+              <w:t>radio</w:t>
+            </w:r>
+            <w:r>
+              <w:rPr>
+                <w:sz w:val="22"/>
+                <w:szCs w:val="22"/>
+              </w:rPr>
+              <w:t>|</w:t>
+            </w:r>
+            <w:r>
+              <w:rPr>
+                <w:sz w:val="22"/>
+                <w:szCs w:val="22"/>
+              </w:rPr>
+              <w:t>Routine</w:t>
+            </w:r>
+            <w:proofErr w:type="spellEnd"/>
+            <w:r>
+              <w:rPr>
+                <w:sz w:val="22"/>
+                <w:szCs w:val="22"/>
+              </w:rPr>
+              <w:t>} Routine (6</w:t>
+            </w:r>
+            <w:r>
+              <w:rPr>
+                <w:sz w:val="22"/>
+                <w:szCs w:val="22"/>
+              </w:rPr>
+              <w:t>|</w:t>
+            </w:r>
+            <w:r>
+              <w:rPr>
+                <w:sz w:val="22"/>
+                <w:szCs w:val="22"/>
+              </w:rPr>
+              <w:t>8 weeks)</w:t>
+            </w:r>
+          </w:p>
+          <w:p>
+            <w:pPr>
+              <w:rPr>
+                <w:sz w:val="22"/>
+                <w:szCs w:val="22"/>
+              </w:rPr>
+            </w:pPr>
+            <w:r>
+              <w:rPr>
+                <w:sz w:val="22"/>
+                <w:szCs w:val="22"/>
+              </w:rPr>
+              <w:t xml:space="preserve">${Clinical </w:t>
+            </w:r>
+            <w:proofErr w:type="spellStart"/>
+            <w:r>
+              <w:rPr>
+                <w:sz w:val="22"/>
+                <w:szCs w:val="22"/>
+              </w:rPr>
+              <w:t>Status</w:t>
+            </w:r>
+            <w:r>
+              <w:rPr>
+                <w:sz w:val="22"/>
+                <w:szCs w:val="22"/>
+              </w:rPr>
+              <w:t>|</w:t>
+            </w:r>
+            <w:r>
+              <w:rPr>
+                <w:sz w:val="22"/>
+                <w:szCs w:val="22"/>
+              </w:rPr>
+              <w:t>radio</w:t>
+            </w:r>
+            <w:r>
+              <w:rPr>
+                <w:sz w:val="22"/>
+                <w:szCs w:val="22"/>
+              </w:rPr>
+              <w:t>|</w:t>
+            </w:r>
+            <w:r>
+              <w:rPr>
+                <w:sz w:val="22"/>
+                <w:szCs w:val="22"/>
+              </w:rPr>
+              <w:t>Other</w:t>
+            </w:r>
+            <w:proofErr w:type="spellEnd"/>
+            <w:r>
+              <w:rPr>
+                <w:sz w:val="22"/>
+                <w:szCs w:val="22"/>
+              </w:rPr>
+              <w:t>} Other please specify: ${Clinical Status Other}</w:t>
             </w:r>
           </w:p>
         </w:tc>
@@ -754,13 +995,41 @@
               </w:rPr>
               <w:t>clinicalStatus</w:t>
             </w:r>
+            <w:r>
+              <w:rPr>
+                <w:sz w:val="22"/>
+                <w:szCs w:val="22"/>
+              </w:rPr>
+              <w:t>|</w:t>
+            </w:r>
+            <w:r>
+              <w:rPr>
+                <w:sz w:val="22"/>
+                <w:szCs w:val="22"/>
+              </w:rPr>
+              <w:t>radio</w:t>
+            </w:r>
+            <w:r>
+              <w:rPr>
+                <w:sz w:val="22"/>
+                <w:szCs w:val="22"/>
+              </w:rPr>
+              <w:t>|</w:t>
+            </w:r>
+            <w:r>
+              <w:rPr>
+                <w:sz w:val="22"/>
+                <w:szCs w:val="22"/>
+              </w:rPr>
+              <w:t>Urgent</w:t>
+            </w:r>
             <w:proofErr w:type="spellEnd"/>
             <w:r>
               <w:rPr>
                 <w:sz w:val="22"/>
                 <w:szCs w:val="22"/>
               </w:rPr>
-              <w:t>-radio-Urgent}</w:t>
+              <w:t>}</w:t>
             </w:r>
           </w:p>
         </w:tc>
@@ -815,7 +1084,44 @@
                 <w:sz w:val="22"/>
                 <w:szCs w:val="22"/>
               </w:rPr>
-              <w:t>${New or Follow Up -radio-New (1</w:t>
+              <w:t xml:space="preserve">${New or Follow Up </w:t>
+            </w:r>
+            <w:r>
+              <w:rPr>
+                <w:sz w:val="22"/>
+                <w:szCs w:val="22"/>
+              </w:rPr>
+              <w:t>|</w:t>
+            </w:r>
+            <w:proofErr w:type="spellStart"/>
+            <w:r>
+              <w:rPr>
+                <w:sz w:val="22"/>
+                <w:szCs w:val="22"/>
+              </w:rPr>
+              <w:t>radio</w:t>
+            </w:r>
+            <w:r>
+              <w:rPr>
+                <w:sz w:val="22"/>
+                <w:szCs w:val="22"/>
+              </w:rPr>
+              <w:t>|</w:t>
+            </w:r>
+            <w:r>
+              <w:rPr>
+                <w:sz w:val="22"/>
+                <w:szCs w:val="22"/>
+              </w:rPr>
+              <w:t>New</w:t>
+            </w:r>
+            <w:proofErr w:type="spellEnd"/>
+            <w:r>
+              <w:rPr>
+                <w:sz w:val="22"/>
+                <w:szCs w:val="22"/>
+              </w:rPr>
+              <w:t xml:space="preserve"> (1</w:t>
             </w:r>
             <w:r>
               <w:rPr>
@@ -871,21 +1177,51 @@
                 <w:sz w:val="22"/>
                 <w:szCs w:val="22"/>
               </w:rPr>
-              <w:t>${New or Follow Up</w:t>
-            </w:r>
-            <w:r>
-              <w:rPr>
-                <w:sz w:val="22"/>
-                <w:szCs w:val="22"/>
-              </w:rPr>
-              <w:t>-</w:t>
-            </w:r>
-            <w:r>
-              <w:rPr>
-                <w:sz w:val="22"/>
-                <w:szCs w:val="22"/>
-              </w:rPr>
-              <w:t>radio-Follow Up} Follow Up</w:t>
+              <w:t xml:space="preserve">${New or Follow </w:t>
+            </w:r>
+            <w:proofErr w:type="spellStart"/>
+            <w:r>
+              <w:rPr>
+                <w:sz w:val="22"/>
+                <w:szCs w:val="22"/>
+              </w:rPr>
+              <w:t>Up</w:t>
+            </w:r>
+            <w:r>
+              <w:rPr>
+                <w:sz w:val="22"/>
+                <w:szCs w:val="22"/>
+              </w:rPr>
+              <w:t>|</w:t>
+            </w:r>
+            <w:r>
+              <w:rPr>
+                <w:sz w:val="22"/>
+                <w:szCs w:val="22"/>
+              </w:rPr>
+              <w:t>radio</w:t>
+            </w:r>
+            <w:r>
+              <w:rPr>
+                <w:sz w:val="22"/>
+                <w:szCs w:val="22"/>
+              </w:rPr>
+              <w:t>|</w:t>
+            </w:r>
+            <w:r>
+              <w:rPr>
+                <w:sz w:val="22"/>
+                <w:szCs w:val="22"/>
+              </w:rPr>
+              <w:t>Follow</w:t>
+            </w:r>
+            <w:proofErr w:type="spellEnd"/>
+            <w:r>
+              <w:rPr>
+                <w:sz w:val="22"/>
+                <w:szCs w:val="22"/>
+              </w:rPr>
+              <w:t xml:space="preserve"> Up} Follow Up</w:t>
             </w:r>
           </w:p>
         </w:tc>
@@ -940,9 +1276,23 @@
                 <w:sz w:val="22"/>
                 <w:szCs w:val="22"/>
               </w:rPr>
-              <w:t>${Requires CXR-</w:t>
+              <w:t xml:space="preserve">${Requires </w:t>
             </w:r>
             <w:proofErr w:type="spellStart"/>
+            <w:r>
+              <w:rPr>
+                <w:sz w:val="22"/>
+                <w:szCs w:val="22"/>
+              </w:rPr>
+              <w:t>CXR</w:t>
+            </w:r>
+            <w:r>
+              <w:rPr>
+                <w:sz w:val="22"/>
+                <w:szCs w:val="22"/>
+              </w:rPr>
+              <w:t>|</w:t>
+            </w:r>
             <w:r>
               <w:rPr>
                 <w:sz w:val="22"/>
@@ -982,9 +1332,23 @@
                 <w:sz w:val="22"/>
                 <w:szCs w:val="22"/>
               </w:rPr>
-              <w:t>${Requires bloods-</w:t>
+              <w:t xml:space="preserve">${Requires </w:t>
             </w:r>
             <w:proofErr w:type="spellStart"/>
+            <w:r>
+              <w:rPr>
+                <w:sz w:val="22"/>
+                <w:szCs w:val="22"/>
+              </w:rPr>
+              <w:t>bloods</w:t>
+            </w:r>
+            <w:r>
+              <w:rPr>
+                <w:sz w:val="22"/>
+                <w:szCs w:val="22"/>
+              </w:rPr>
+              <w:t>|</w:t>
+            </w:r>
             <w:r>
               <w:rPr>
                 <w:sz w:val="22"/>
@@ -1053,7 +1417,51 @@
                 <w:sz w:val="22"/>
                 <w:szCs w:val="22"/>
               </w:rPr>
-              <w:t>${To be arranged as-radio-Outpatient} Outpatient</w:t>
+              <w:t xml:space="preserve">${To be arranged </w:t>
+            </w:r>
+            <w:proofErr w:type="spellStart"/>
+            <w:r>
+              <w:rPr>
+                <w:sz w:val="22"/>
+                <w:szCs w:val="22"/>
+              </w:rPr>
+              <w:t>as</w:t>
+            </w:r>
+            <w:r>
+              <w:rPr>
+                <w:sz w:val="22"/>
+                <w:szCs w:val="22"/>
+              </w:rPr>
+              <w:t>|</w:t>
+            </w:r>
+            <w:r>
+              <w:rPr>
+                <w:sz w:val="22"/>
+                <w:szCs w:val="22"/>
+              </w:rPr>
+              <w:t>radio</w:t>
+            </w:r>
+            <w:r>
+              <w:rPr>
+                <w:sz w:val="22"/>
+                <w:szCs w:val="22"/>
+              </w:rPr>
+              <w:t>|</w:t>
+            </w:r>
+            <w:r>
+              <w:rPr>
+                <w:sz w:val="22"/>
+                <w:szCs w:val="22"/>
+              </w:rPr>
+              <w:t>Outpatient</w:t>
+            </w:r>
+            <w:proofErr w:type="spellEnd"/>
+            <w:r>
+              <w:rPr>
+                <w:sz w:val="22"/>
+                <w:szCs w:val="22"/>
+              </w:rPr>
+              <w:t>} Outpatient</w:t>
             </w:r>
           </w:p>
         </w:tc>
@@ -1079,7 +1487,51 @@
                 <w:sz w:val="22"/>
                 <w:szCs w:val="22"/>
               </w:rPr>
-              <w:t>${To be arranged as-radio-Inpatient} Inpatient</w:t>
+              <w:t xml:space="preserve">${To be arranged </w:t>
+            </w:r>
+            <w:proofErr w:type="spellStart"/>
+            <w:r>
+              <w:rPr>
+                <w:sz w:val="22"/>
+                <w:szCs w:val="22"/>
+              </w:rPr>
+              <w:t>as</w:t>
+            </w:r>
+            <w:r>
+              <w:rPr>
+                <w:sz w:val="22"/>
+                <w:szCs w:val="22"/>
+              </w:rPr>
+              <w:t>|</w:t>
+            </w:r>
+            <w:r>
+              <w:rPr>
+                <w:sz w:val="22"/>
+                <w:szCs w:val="22"/>
+              </w:rPr>
+              <w:t>radio</w:t>
+            </w:r>
+            <w:r>
+              <w:rPr>
+                <w:sz w:val="22"/>
+                <w:szCs w:val="22"/>
+              </w:rPr>
+              <w:t>|</w:t>
+            </w:r>
+            <w:r>
+              <w:rPr>
+                <w:sz w:val="22"/>
+                <w:szCs w:val="22"/>
+              </w:rPr>
+              <w:t>Inpatient</w:t>
+            </w:r>
+            <w:proofErr w:type="spellEnd"/>
+            <w:r>
+              <w:rPr>
+                <w:sz w:val="22"/>
+                <w:szCs w:val="22"/>
+              </w:rPr>
+              <w:t>} Inpatient</w:t>
             </w:r>
           </w:p>
         </w:tc>
@@ -1126,7 +1578,21 @@
           <w:sz w:val="22"/>
           <w:szCs w:val="22"/>
         </w:rPr>
-        <w:t>FeNO-tickBox</w:t>
+        <w:t>FeNO</w:t>
+      </w:r>
+      <w:r>
+        <w:rPr>
+          <w:sz w:val="22"/>
+          <w:szCs w:val="22"/>
+        </w:rPr>
+        <w:t>|</w:t>
+      </w:r>
+      <w:r>
+        <w:rPr>
+          <w:sz w:val="22"/>
+          <w:szCs w:val="22"/>
+        </w:rPr>
+        <w:t>tickBox</w:t>
       </w:r>
       <w:proofErr w:type="spellEnd"/>
       <w:r>
@@ -1166,16 +1632,23 @@
           <w:sz w:val="22"/>
           <w:szCs w:val="22"/>
         </w:rPr>
-        <w:t>${Spirometry</w:t>
-      </w:r>
-      <w:r>
-        <w:rPr>
-          <w:sz w:val="22"/>
-          <w:szCs w:val="22"/>
-        </w:rPr>
-        <w:t>-</w:t>
+        <w:t>${</w:t>
       </w:r>
       <w:proofErr w:type="spellStart"/>
+      <w:r>
+        <w:rPr>
+          <w:sz w:val="22"/>
+          <w:szCs w:val="22"/>
+        </w:rPr>
+        <w:t>Spirometry</w:t>
+      </w:r>
+      <w:r>
+        <w:rPr>
+          <w:sz w:val="22"/>
+          <w:szCs w:val="22"/>
+        </w:rPr>
+        <w:t>|</w:t>
+      </w:r>
       <w:r>
         <w:rPr>
           <w:sz w:val="22"/>
@@ -1212,9 +1685,23 @@
           <w:sz w:val="22"/>
           <w:szCs w:val="22"/>
         </w:rPr>
-        <w:t>Gas transfer-</w:t>
+        <w:t xml:space="preserve">Gas </w:t>
       </w:r>
       <w:proofErr w:type="spellStart"/>
+      <w:r>
+        <w:rPr>
+          <w:sz w:val="22"/>
+          <w:szCs w:val="22"/>
+        </w:rPr>
+        <w:t>transfer</w:t>
+      </w:r>
+      <w:r>
+        <w:rPr>
+          <w:sz w:val="22"/>
+          <w:szCs w:val="22"/>
+        </w:rPr>
+        <w:t>|</w:t>
+      </w:r>
       <w:r>
         <w:rPr>
           <w:sz w:val="22"/>
@@ -1244,6 +1731,7 @@
           <w:sz w:val="22"/>
           <w:szCs w:val="22"/>
         </w:rPr>
+        <w:lastRenderedPageBreak/>
         <w:t>${</w:t>
       </w:r>
       <w:r>
@@ -1251,9 +1739,23 @@
           <w:sz w:val="22"/>
           <w:szCs w:val="22"/>
         </w:rPr>
-        <w:t>Lung Volumes-</w:t>
+        <w:t xml:space="preserve">Lung </w:t>
       </w:r>
       <w:proofErr w:type="spellStart"/>
+      <w:r>
+        <w:rPr>
+          <w:sz w:val="22"/>
+          <w:szCs w:val="22"/>
+        </w:rPr>
+        <w:t>Volumes</w:t>
+      </w:r>
+      <w:r>
+        <w:rPr>
+          <w:sz w:val="22"/>
+          <w:szCs w:val="22"/>
+        </w:rPr>
+        <w:t>|</w:t>
+      </w:r>
       <w:r>
         <w:rPr>
           <w:sz w:val="22"/>
@@ -1283,7 +1785,6 @@
           <w:sz w:val="22"/>
           <w:szCs w:val="22"/>
         </w:rPr>
-        <w:lastRenderedPageBreak/>
         <w:t>${</w:t>
       </w:r>
       <w:r>
@@ -1382,9 +1883,23 @@
                 <w:sz w:val="22"/>
                 <w:szCs w:val="22"/>
               </w:rPr>
-              <w:t>${SNIP-</w:t>
+              <w:t>${</w:t>
             </w:r>
             <w:proofErr w:type="spellStart"/>
+            <w:r>
+              <w:rPr>
+                <w:sz w:val="22"/>
+                <w:szCs w:val="22"/>
+              </w:rPr>
+              <w:t>SNIP</w:t>
+            </w:r>
+            <w:r>
+              <w:rPr>
+                <w:sz w:val="22"/>
+                <w:szCs w:val="22"/>
+              </w:rPr>
+              <w:t>|</w:t>
+            </w:r>
             <w:r>
               <w:rPr>
                 <w:sz w:val="22"/>
@@ -1601,7 +2116,14 @@
                 <w:sz w:val="22"/>
                 <w:szCs w:val="22"/>
               </w:rPr>
-              <w:t>${Recent thoracic, abdominal or eye surgery (&lt;6 weeks)-</w:t>
+              <w:t>${Recent thoracic, abdominal or eye surgery (&lt;6 weeks)</w:t>
+            </w:r>
+            <w:r>
+              <w:rPr>
+                <w:sz w:val="22"/>
+                <w:szCs w:val="22"/>
+              </w:rPr>
+              <w:t>|</w:t>
             </w:r>
             <w:proofErr w:type="spellStart"/>
             <w:r>
@@ -1633,7 +2155,7 @@
                 <w:sz w:val="22"/>
                 <w:szCs w:val="22"/>
               </w:rPr>
-              <w:t>${Haemoptysis of unknown cause-</w:t>
+              <w:t xml:space="preserve">${Haemoptysis of unknown </w:t>
             </w:r>
             <w:proofErr w:type="spellStart"/>
             <w:r>
@@ -1641,6 +2163,20 @@
                 <w:sz w:val="22"/>
                 <w:szCs w:val="22"/>
               </w:rPr>
+              <w:t>cause</w:t>
+            </w:r>
+            <w:r>
+              <w:rPr>
+                <w:sz w:val="22"/>
+                <w:szCs w:val="22"/>
+              </w:rPr>
+              <w:t>|</w:t>
+            </w:r>
+            <w:r>
+              <w:rPr>
+                <w:sz w:val="22"/>
+                <w:szCs w:val="22"/>
+              </w:rPr>
               <w:t>tickBox</w:t>
             </w:r>
             <w:proofErr w:type="spellEnd"/>
@@ -1681,7 +2217,14 @@
                 <w:sz w:val="22"/>
                 <w:szCs w:val="22"/>
               </w:rPr>
-              <w:t xml:space="preserve"> recent MI (&lt;6 weeks)-</w:t>
+              <w:t xml:space="preserve"> recent MI (&lt;6 weeks)</w:t>
+            </w:r>
+            <w:r>
+              <w:rPr>
+                <w:sz w:val="22"/>
+                <w:szCs w:val="22"/>
+              </w:rPr>
+              <w:t>|</w:t>
             </w:r>
             <w:proofErr w:type="spellStart"/>
             <w:r>
@@ -1713,7 +2256,7 @@
                 <w:sz w:val="22"/>
                 <w:szCs w:val="22"/>
               </w:rPr>
-              <w:t>${Aortic aneurysms (&gt;6cm) or cerebral aneurysm-</w:t>
+              <w:t xml:space="preserve">${Aortic aneurysms (&gt;6cm) or cerebral </w:t>
             </w:r>
             <w:proofErr w:type="spellStart"/>
             <w:r>
@@ -1721,6 +2264,20 @@
                 <w:sz w:val="22"/>
                 <w:szCs w:val="22"/>
               </w:rPr>
+              <w:t>aneurysm</w:t>
+            </w:r>
+            <w:r>
+              <w:rPr>
+                <w:sz w:val="22"/>
+                <w:szCs w:val="22"/>
+              </w:rPr>
+              <w:t>|</w:t>
+            </w:r>
+            <w:r>
+              <w:rPr>
+                <w:sz w:val="22"/>
+                <w:szCs w:val="22"/>
+              </w:rPr>
               <w:t>tickBox</w:t>
             </w:r>
             <w:proofErr w:type="spellEnd"/>
@@ -1745,7 +2302,14 @@
                 <w:sz w:val="22"/>
                 <w:szCs w:val="22"/>
               </w:rPr>
-              <w:t>${Pulmonary embolism (&lt;6 weeks)-</w:t>
+              <w:t>${Pulmonary embolism (&lt;6 weeks)</w:t>
+            </w:r>
+            <w:r>
+              <w:rPr>
+                <w:sz w:val="22"/>
+                <w:szCs w:val="22"/>
+              </w:rPr>
+              <w:t>|</w:t>
             </w:r>
             <w:proofErr w:type="spellStart"/>
             <w:r>
@@ -1777,15 +2341,31 @@
                 <w:sz w:val="22"/>
                 <w:szCs w:val="22"/>
               </w:rPr>
-              <w:t>${Pneumothorax</w:t>
-            </w:r>
-            <w:r>
-              <w:rPr>
-                <w:sz w:val="22"/>
-                <w:szCs w:val="22"/>
-              </w:rPr>
-              <w:t>-tickBox</w:t>
-            </w:r>
+              <w:t>${</w:t>
+            </w:r>
+            <w:proofErr w:type="spellStart"/>
+            <w:r>
+              <w:rPr>
+                <w:sz w:val="22"/>
+                <w:szCs w:val="22"/>
+              </w:rPr>
+              <w:t>Pneumothorax</w:t>
+            </w:r>
+            <w:r>
+              <w:rPr>
+                <w:sz w:val="22"/>
+                <w:szCs w:val="22"/>
+              </w:rPr>
+              <w:t>|</w:t>
+            </w:r>
+            <w:r>
+              <w:rPr>
+                <w:sz w:val="22"/>
+                <w:szCs w:val="22"/>
+              </w:rPr>
+              <w:t>tickBox</w:t>
+            </w:r>
+            <w:proofErr w:type="spellEnd"/>
             <w:r>
               <w:rPr>
                 <w:sz w:val="22"/>
@@ -1807,7 +2387,14 @@
                 <w:sz w:val="22"/>
                 <w:szCs w:val="22"/>
               </w:rPr>
-              <w:t>${Cerebrovascular accident (&lt; 6 weeks)-</w:t>
+              <w:t>${Cerebrovascular accident (&lt; 6 weeks)</w:t>
+            </w:r>
+            <w:r>
+              <w:rPr>
+                <w:sz w:val="22"/>
+                <w:szCs w:val="22"/>
+              </w:rPr>
+              <w:t>|</w:t>
             </w:r>
             <w:proofErr w:type="spellStart"/>
             <w:r>
@@ -1839,7 +2426,28 @@
                 <w:sz w:val="22"/>
                 <w:szCs w:val="22"/>
               </w:rPr>
-              <w:t>${Active infections including COVID-19 &amp; TB (&lt;4 weeks)-</w:t>
+              <w:t>${Active infections including COVID</w:t>
+            </w:r>
+            <w:r>
+              <w:rPr>
+                <w:sz w:val="22"/>
+                <w:szCs w:val="22"/>
+              </w:rPr>
+              <w:t>|</w:t>
+            </w:r>
+            <w:r>
+              <w:rPr>
+                <w:sz w:val="22"/>
+                <w:szCs w:val="22"/>
+              </w:rPr>
+              <w:t>19 &amp; TB (&lt;4 weeks)</w:t>
+            </w:r>
+            <w:r>
+              <w:rPr>
+                <w:sz w:val="22"/>
+                <w:szCs w:val="22"/>
+              </w:rPr>
+              <w:t>|</w:t>
             </w:r>
             <w:proofErr w:type="spellStart"/>
             <w:r>
@@ -1855,7 +2463,21 @@
                 <w:sz w:val="22"/>
                 <w:szCs w:val="22"/>
               </w:rPr>
-              <w:t>} Active infections including COVID-19 &amp; TB (&lt;4 weeks)</w:t>
+              <w:t>} Active infections including COVID</w:t>
+            </w:r>
+            <w:r>
+              <w:rPr>
+                <w:sz w:val="22"/>
+                <w:szCs w:val="22"/>
+              </w:rPr>
+              <w:t>|</w:t>
+            </w:r>
+            <w:r>
+              <w:rPr>
+                <w:sz w:val="22"/>
+                <w:szCs w:val="22"/>
+              </w:rPr>
+              <w:t>19 &amp; TB (&lt;4 weeks)</w:t>
             </w:r>
           </w:p>
           <w:p>
@@ -1871,7 +2493,14 @@
                 <w:sz w:val="22"/>
                 <w:szCs w:val="22"/>
               </w:rPr>
-              <w:t>${Glaucoma (IOP &gt; 35mmHg)-</w:t>
+              <w:t>${Glaucoma (IOP &gt; 35mmHg)</w:t>
+            </w:r>
+            <w:r>
+              <w:rPr>
+                <w:sz w:val="22"/>
+                <w:szCs w:val="22"/>
+              </w:rPr>
+              <w:t>|</w:t>
             </w:r>
             <w:proofErr w:type="spellStart"/>
             <w:r>
@@ -1940,7 +2569,21 @@
                 <w:sz w:val="22"/>
                 <w:szCs w:val="22"/>
               </w:rPr>
-              <w:t>C.Diff-tickBox</w:t>
+              <w:t>C.Diff</w:t>
+            </w:r>
+            <w:r>
+              <w:rPr>
+                <w:sz w:val="22"/>
+                <w:szCs w:val="22"/>
+              </w:rPr>
+              <w:t>|</w:t>
+            </w:r>
+            <w:r>
+              <w:rPr>
+                <w:sz w:val="22"/>
+                <w:szCs w:val="22"/>
+              </w:rPr>
+              <w:t>tickBox</w:t>
             </w:r>
             <w:proofErr w:type="spellEnd"/>
             <w:r>
@@ -1980,7 +2623,7 @@
                 <w:sz w:val="22"/>
                 <w:szCs w:val="22"/>
               </w:rPr>
-              <w:t>${Uncontrolled hypertension and angina-</w:t>
+              <w:t xml:space="preserve">${Uncontrolled hypertension and </w:t>
             </w:r>
             <w:proofErr w:type="spellStart"/>
             <w:r>
@@ -1988,6 +2631,20 @@
                 <w:sz w:val="22"/>
                 <w:szCs w:val="22"/>
               </w:rPr>
+              <w:t>angina</w:t>
+            </w:r>
+            <w:r>
+              <w:rPr>
+                <w:sz w:val="22"/>
+                <w:szCs w:val="22"/>
+              </w:rPr>
+              <w:t>|</w:t>
+            </w:r>
+            <w:r>
+              <w:rPr>
+                <w:sz w:val="22"/>
+                <w:szCs w:val="22"/>
+              </w:rPr>
               <w:t>tickBox</w:t>
             </w:r>
             <w:proofErr w:type="spellEnd"/>
@@ -2012,9 +2669,23 @@
                 <w:sz w:val="22"/>
                 <w:szCs w:val="22"/>
               </w:rPr>
-              <w:t>${Syncope-</w:t>
+              <w:t>${</w:t>
             </w:r>
             <w:proofErr w:type="spellStart"/>
+            <w:r>
+              <w:rPr>
+                <w:sz w:val="22"/>
+                <w:szCs w:val="22"/>
+              </w:rPr>
+              <w:t>Syncope</w:t>
+            </w:r>
+            <w:r>
+              <w:rPr>
+                <w:sz w:val="22"/>
+                <w:szCs w:val="22"/>
+              </w:rPr>
+              <w:t>|</w:t>
+            </w:r>
             <w:r>
               <w:rPr>
                 <w:sz w:val="22"/>
@@ -2127,6 +2798,13 @@
               </w:rPr>
               <w:t xml:space="preserve"> </w:t>
             </w:r>
+            <w:r>
+              <w:rPr>
+                <w:sz w:val="22"/>
+                <w:szCs w:val="22"/>
+              </w:rPr>
+              <w:t>${signature}</w:t>
+            </w:r>
           </w:p>
         </w:tc>
         <w:tc>
@@ -2338,7 +3016,7 @@
           <w:sz w:val="22"/>
           <w:szCs w:val="22"/>
         </w:rPr>
-        <w:t>-</w:t>
+        <w:t>|</w:t>
       </w:r>
       <w:r>
         <w:rPr>

</xml_diff>

<commit_message>
Creating PDFs now from web page
</commit_message>
<xml_diff>
--- a/requests/templates/Salisbury/Lung function test.docx
+++ b/requests/templates/Salisbury/Lung function test.docx
@@ -920,13 +920,6 @@
                 <w:sz w:val="22"/>
                 <w:szCs w:val="22"/>
               </w:rPr>
-              <w:t xml:space="preserve"> </w:t>
-            </w:r>
-            <w:r>
-              <w:rPr>
-                <w:sz w:val="22"/>
-                <w:szCs w:val="22"/>
-              </w:rPr>
               <w:t>Clinical Status</w:t>
             </w:r>
             <w:r>
@@ -2601,14 +2594,7 @@
                 <w:sz w:val="22"/>
                 <w:szCs w:val="22"/>
               </w:rPr>
-              <w:t xml:space="preserve"> </w:t>
-            </w:r>
-            <w:r>
-              <w:rPr>
-                <w:sz w:val="22"/>
-                <w:szCs w:val="22"/>
-              </w:rPr>
-              <w:t>$</w:t>
+              <w:t xml:space="preserve"> $</w:t>
             </w:r>
             <w:r>
               <w:rPr>
@@ -2622,21 +2608,7 @@
                 <w:sz w:val="22"/>
                 <w:szCs w:val="22"/>
               </w:rPr>
-              <w:t xml:space="preserve">title|Contraindications – </w:t>
-            </w:r>
-            <w:r>
-              <w:rPr>
-                <w:sz w:val="22"/>
-                <w:szCs w:val="22"/>
-              </w:rPr>
-              <w:t>relative</w:t>
-            </w:r>
-            <w:r>
-              <w:rPr>
-                <w:sz w:val="22"/>
-                <w:szCs w:val="22"/>
-              </w:rPr>
-              <w:t>}</w:t>
+              <w:t>title|Contraindications – relative}</w:t>
             </w:r>
           </w:p>
           <w:p>

</xml_diff>

<commit_message>
dates sorted and jpeg signatures
</commit_message>
<xml_diff>
--- a/requests/templates/Salisbury/Lung function test.docx
+++ b/requests/templates/Salisbury/Lung function test.docx
@@ -27,14 +27,16 @@
           </w:tcPr>
           <w:p>
             <w:pPr>
-              <w:rPr>
-                <w:sz w:val="22"/>
-                <w:szCs w:val="22"/>
-              </w:rPr>
-            </w:pPr>
-          </w:p>
-          <w:p>
-            <w:pPr>
+              <w:spacing w:line="276" w:lineRule="auto"/>
+              <w:rPr>
+                <w:sz w:val="22"/>
+                <w:szCs w:val="22"/>
+              </w:rPr>
+            </w:pPr>
+          </w:p>
+          <w:p>
+            <w:pPr>
+              <w:spacing w:line="276" w:lineRule="auto"/>
               <w:rPr>
                 <w:sz w:val="32"/>
                 <w:szCs w:val="32"/>
@@ -50,6 +52,7 @@
           </w:p>
           <w:p>
             <w:pPr>
+              <w:spacing w:line="276" w:lineRule="auto"/>
               <w:rPr>
                 <w:sz w:val="32"/>
                 <w:szCs w:val="32"/>
@@ -73,14 +76,6 @@
               <w:t>NHS patients only</w:t>
             </w:r>
           </w:p>
-          <w:p>
-            <w:pPr>
-              <w:rPr>
-                <w:sz w:val="22"/>
-                <w:szCs w:val="22"/>
-              </w:rPr>
-            </w:pPr>
-          </w:p>
         </w:tc>
         <w:tc>
           <w:tcPr>
@@ -88,6 +83,7 @@
           </w:tcPr>
           <w:p>
             <w:pPr>
+              <w:spacing w:line="276" w:lineRule="auto"/>
               <w:rPr>
                 <w:sz w:val="22"/>
                 <w:szCs w:val="22"/>
@@ -182,7 +178,7 @@
     </w:tbl>
     <w:p>
       <w:pPr>
-        <w:spacing w:line="360" w:lineRule="auto"/>
+        <w:spacing w:line="276" w:lineRule="auto"/>
         <w:rPr>
           <w:sz w:val="22"/>
           <w:szCs w:val="22"/>
@@ -290,15 +286,7 @@
           <w:sz w:val="22"/>
           <w:szCs w:val="22"/>
         </w:rPr>
-        <w:t xml:space="preserve">Date of </w:t>
-      </w:r>
-      <w:proofErr w:type="spellStart"/>
-      <w:r>
-        <w:rPr>
-          <w:sz w:val="22"/>
-          <w:szCs w:val="22"/>
-        </w:rPr>
-        <w:t>Birth</w:t>
+        <w:t>Date of birth</w:t>
       </w:r>
       <w:r>
         <w:rPr>
@@ -312,20 +300,12 @@
           <w:sz w:val="22"/>
           <w:szCs w:val="22"/>
         </w:rPr>
-        <w:t>date</w:t>
-      </w:r>
-      <w:proofErr w:type="spellEnd"/>
-      <w:r>
-        <w:rPr>
-          <w:sz w:val="22"/>
-          <w:szCs w:val="22"/>
-        </w:rPr>
-        <w:t>}</w:t>
+        <w:t>date}</w:t>
       </w:r>
     </w:p>
     <w:p>
       <w:pPr>
-        <w:spacing w:line="360" w:lineRule="auto"/>
+        <w:spacing w:line="276" w:lineRule="auto"/>
         <w:rPr>
           <w:sz w:val="22"/>
           <w:szCs w:val="22"/>
@@ -413,7 +393,7 @@
     </w:p>
     <w:p>
       <w:pPr>
-        <w:spacing w:line="360" w:lineRule="auto"/>
+        <w:spacing w:line="276" w:lineRule="auto"/>
         <w:rPr>
           <w:sz w:val="22"/>
           <w:szCs w:val="22"/>
@@ -482,7 +462,7 @@
           </w:tcPr>
           <w:p>
             <w:pPr>
-              <w:spacing w:line="360" w:lineRule="auto"/>
+              <w:spacing w:line="276" w:lineRule="auto"/>
               <w:rPr>
                 <w:b/>
                 <w:bCs/>
@@ -508,6 +488,7 @@
           </w:tcPr>
           <w:p>
             <w:pPr>
+              <w:spacing w:line="276" w:lineRule="auto"/>
               <w:rPr>
                 <w:sz w:val="22"/>
                 <w:szCs w:val="22"/>
@@ -533,6 +514,7 @@
           </w:tcPr>
           <w:p>
             <w:pPr>
+              <w:spacing w:line="276" w:lineRule="auto"/>
               <w:rPr>
                 <w:sz w:val="22"/>
                 <w:szCs w:val="22"/>
@@ -580,6 +562,7 @@
           </w:tcPr>
           <w:p>
             <w:pPr>
+              <w:spacing w:line="276" w:lineRule="auto"/>
               <w:rPr>
                 <w:sz w:val="22"/>
                 <w:szCs w:val="22"/>
@@ -661,6 +644,7 @@
           </w:p>
           <w:p>
             <w:pPr>
+              <w:spacing w:line="276" w:lineRule="auto"/>
               <w:rPr>
                 <w:sz w:val="22"/>
                 <w:szCs w:val="22"/>
@@ -747,6 +731,7 @@
           </w:tcPr>
           <w:p>
             <w:pPr>
+              <w:spacing w:line="276" w:lineRule="auto"/>
               <w:rPr>
                 <w:sz w:val="22"/>
                 <w:szCs w:val="22"/>
@@ -791,6 +776,7 @@
           </w:tcPr>
           <w:p>
             <w:pPr>
+              <w:spacing w:line="276" w:lineRule="auto"/>
               <w:rPr>
                 <w:sz w:val="22"/>
                 <w:szCs w:val="22"/>
@@ -870,6 +856,7 @@
           </w:p>
           <w:p>
             <w:pPr>
+              <w:spacing w:line="276" w:lineRule="auto"/>
               <w:rPr>
                 <w:sz w:val="22"/>
                 <w:szCs w:val="22"/>
@@ -962,6 +949,7 @@
           </w:tcPr>
           <w:p>
             <w:pPr>
+              <w:spacing w:line="276" w:lineRule="auto"/>
               <w:rPr>
                 <w:sz w:val="22"/>
                 <w:szCs w:val="22"/>
@@ -1028,6 +1016,7 @@
           </w:p>
           <w:p>
             <w:pPr>
+              <w:spacing w:line="276" w:lineRule="auto"/>
               <w:rPr>
                 <w:sz w:val="22"/>
                 <w:szCs w:val="22"/>
@@ -1049,6 +1038,7 @@
           </w:tcPr>
           <w:p>
             <w:pPr>
+              <w:spacing w:line="276" w:lineRule="auto"/>
               <w:rPr>
                 <w:b/>
                 <w:bCs/>
@@ -1070,6 +1060,7 @@
           </w:tcPr>
           <w:p>
             <w:pPr>
+              <w:spacing w:line="276" w:lineRule="auto"/>
               <w:rPr>
                 <w:sz w:val="22"/>
                 <w:szCs w:val="22"/>
@@ -1141,6 +1132,7 @@
           </w:tcPr>
           <w:p>
             <w:pPr>
+              <w:spacing w:line="276" w:lineRule="auto"/>
               <w:rPr>
                 <w:sz w:val="22"/>
                 <w:szCs w:val="22"/>
@@ -1181,6 +1173,7 @@
           </w:tcPr>
           <w:p>
             <w:pPr>
+              <w:spacing w:line="276" w:lineRule="auto"/>
               <w:rPr>
                 <w:b/>
                 <w:bCs/>
@@ -1227,6 +1220,7 @@
           </w:tcPr>
           <w:p>
             <w:pPr>
+              <w:spacing w:line="276" w:lineRule="auto"/>
               <w:rPr>
                 <w:sz w:val="22"/>
                 <w:szCs w:val="22"/>
@@ -1327,6 +1321,7 @@
           </w:tcPr>
           <w:p>
             <w:pPr>
+              <w:spacing w:line="276" w:lineRule="auto"/>
               <w:rPr>
                 <w:sz w:val="22"/>
                 <w:szCs w:val="22"/>
@@ -1396,6 +1391,7 @@
           </w:tcPr>
           <w:p>
             <w:pPr>
+              <w:spacing w:line="276" w:lineRule="auto"/>
               <w:rPr>
                 <w:sz w:val="22"/>
                 <w:szCs w:val="22"/>
@@ -1461,6 +1457,7 @@
           </w:tcPr>
           <w:p>
             <w:pPr>
+              <w:spacing w:line="276" w:lineRule="auto"/>
               <w:rPr>
                 <w:sz w:val="22"/>
                 <w:szCs w:val="22"/>
@@ -1517,6 +1514,7 @@
           </w:tcPr>
           <w:p>
             <w:pPr>
+              <w:spacing w:line="276" w:lineRule="auto"/>
               <w:rPr>
                 <w:sz w:val="22"/>
                 <w:szCs w:val="22"/>
@@ -1572,6 +1570,7 @@
           </w:tcPr>
           <w:p>
             <w:pPr>
+              <w:spacing w:line="276" w:lineRule="auto"/>
               <w:rPr>
                 <w:b/>
                 <w:bCs/>
@@ -1618,6 +1617,7 @@
           </w:tcPr>
           <w:p>
             <w:pPr>
+              <w:spacing w:line="276" w:lineRule="auto"/>
               <w:rPr>
                 <w:sz w:val="22"/>
                 <w:szCs w:val="22"/>
@@ -1688,6 +1688,7 @@
           </w:tcPr>
           <w:p>
             <w:pPr>
+              <w:spacing w:line="276" w:lineRule="auto"/>
               <w:rPr>
                 <w:sz w:val="22"/>
                 <w:szCs w:val="22"/>
@@ -1750,7 +1751,7 @@
     </w:tbl>
     <w:p>
       <w:pPr>
-        <w:spacing w:line="360" w:lineRule="auto"/>
+        <w:spacing w:line="276" w:lineRule="auto"/>
         <w:rPr>
           <w:sz w:val="22"/>
           <w:szCs w:val="22"/>
@@ -1791,7 +1792,7 @@
     </w:p>
     <w:p>
       <w:pPr>
-        <w:spacing w:line="360" w:lineRule="auto"/>
+        <w:spacing w:line="276" w:lineRule="auto"/>
         <w:rPr>
           <w:sz w:val="22"/>
           <w:szCs w:val="22"/>
@@ -1853,7 +1854,7 @@
     </w:p>
     <w:p>
       <w:pPr>
-        <w:spacing w:line="360" w:lineRule="auto"/>
+        <w:spacing w:line="276" w:lineRule="auto"/>
         <w:rPr>
           <w:sz w:val="22"/>
           <w:szCs w:val="22"/>
@@ -1899,7 +1900,7 @@
     </w:p>
     <w:p>
       <w:pPr>
-        <w:spacing w:line="360" w:lineRule="auto"/>
+        <w:spacing w:line="276" w:lineRule="auto"/>
         <w:rPr>
           <w:sz w:val="22"/>
           <w:szCs w:val="22"/>
@@ -1952,7 +1953,7 @@
     </w:p>
     <w:p>
       <w:pPr>
-        <w:spacing w:line="360" w:lineRule="auto"/>
+        <w:spacing w:line="276" w:lineRule="auto"/>
         <w:rPr>
           <w:sz w:val="22"/>
           <w:szCs w:val="22"/>
@@ -2006,7 +2007,7 @@
     </w:p>
     <w:p>
       <w:pPr>
-        <w:spacing w:line="360" w:lineRule="auto"/>
+        <w:spacing w:line="276" w:lineRule="auto"/>
         <w:rPr>
           <w:sz w:val="22"/>
           <w:szCs w:val="22"/>
@@ -2066,7 +2067,7 @@
     </w:p>
     <w:p>
       <w:pPr>
-        <w:spacing w:line="360" w:lineRule="auto"/>
+        <w:spacing w:line="276" w:lineRule="auto"/>
         <w:rPr>
           <w:sz w:val="22"/>
           <w:szCs w:val="22"/>
@@ -2126,7 +2127,7 @@
     </w:p>
     <w:p>
       <w:pPr>
-        <w:spacing w:line="360" w:lineRule="auto"/>
+        <w:spacing w:line="276" w:lineRule="auto"/>
         <w:rPr>
           <w:sz w:val="22"/>
           <w:szCs w:val="22"/>
@@ -2135,7 +2136,7 @@
     </w:p>
     <w:p>
       <w:pPr>
-        <w:spacing w:line="360" w:lineRule="auto"/>
+        <w:spacing w:line="276" w:lineRule="auto"/>
         <w:rPr>
           <w:sz w:val="22"/>
           <w:szCs w:val="22"/>
@@ -2213,7 +2214,7 @@
           </w:tcPr>
           <w:p>
             <w:pPr>
-              <w:spacing w:line="360" w:lineRule="auto"/>
+              <w:spacing w:line="276" w:lineRule="auto"/>
               <w:rPr>
                 <w:sz w:val="22"/>
                 <w:szCs w:val="22"/>
@@ -2259,7 +2260,7 @@
           </w:p>
           <w:p>
             <w:pPr>
-              <w:spacing w:line="360" w:lineRule="auto"/>
+              <w:spacing w:line="276" w:lineRule="auto"/>
               <w:rPr>
                 <w:sz w:val="22"/>
                 <w:szCs w:val="22"/>
@@ -2324,7 +2325,7 @@
           </w:tcPr>
           <w:p>
             <w:pPr>
-              <w:spacing w:line="360" w:lineRule="auto"/>
+              <w:spacing w:line="276" w:lineRule="auto"/>
               <w:rPr>
                 <w:sz w:val="22"/>
                 <w:szCs w:val="22"/>
@@ -2377,7 +2378,7 @@
           </w:p>
           <w:p>
             <w:pPr>
-              <w:spacing w:line="360" w:lineRule="auto"/>
+              <w:spacing w:line="276" w:lineRule="auto"/>
               <w:jc w:val="right"/>
               <w:rPr>
                 <w:b/>
@@ -2401,6 +2402,7 @@
     </w:tbl>
     <w:p>
       <w:pPr>
+        <w:spacing w:line="276" w:lineRule="auto"/>
         <w:rPr>
           <w:b/>
           <w:bCs/>
@@ -2442,7 +2444,7 @@
           </w:tcPr>
           <w:p>
             <w:pPr>
-              <w:spacing w:line="360" w:lineRule="auto"/>
+              <w:spacing w:line="276" w:lineRule="auto"/>
               <w:rPr>
                 <w:b/>
                 <w:bCs/>
@@ -2475,7 +2477,7 @@
           </w:tcPr>
           <w:p>
             <w:pPr>
-              <w:spacing w:line="360" w:lineRule="auto"/>
+              <w:spacing w:line="276" w:lineRule="auto"/>
               <w:rPr>
                 <w:sz w:val="22"/>
                 <w:szCs w:val="22"/>
@@ -2502,7 +2504,7 @@
           </w:tcPr>
           <w:p>
             <w:pPr>
-              <w:spacing w:line="360" w:lineRule="auto"/>
+              <w:spacing w:line="276" w:lineRule="auto"/>
               <w:rPr>
                 <w:sz w:val="22"/>
                 <w:szCs w:val="22"/>
@@ -2550,7 +2552,7 @@
           </w:p>
           <w:p>
             <w:pPr>
-              <w:spacing w:line="360" w:lineRule="auto"/>
+              <w:spacing w:line="276" w:lineRule="auto"/>
               <w:rPr>
                 <w:sz w:val="22"/>
                 <w:szCs w:val="22"/>
@@ -2587,7 +2589,7 @@
           </w:p>
           <w:p>
             <w:pPr>
-              <w:spacing w:line="360" w:lineRule="auto"/>
+              <w:spacing w:line="276" w:lineRule="auto"/>
               <w:rPr>
                 <w:sz w:val="22"/>
                 <w:szCs w:val="22"/>
@@ -2633,7 +2635,7 @@
           </w:p>
           <w:p>
             <w:pPr>
-              <w:spacing w:line="360" w:lineRule="auto"/>
+              <w:spacing w:line="276" w:lineRule="auto"/>
               <w:rPr>
                 <w:sz w:val="22"/>
                 <w:szCs w:val="22"/>
@@ -2686,7 +2688,7 @@
           </w:p>
           <w:p>
             <w:pPr>
-              <w:spacing w:line="360" w:lineRule="auto"/>
+              <w:spacing w:line="276" w:lineRule="auto"/>
               <w:rPr>
                 <w:sz w:val="22"/>
                 <w:szCs w:val="22"/>
@@ -2732,7 +2734,7 @@
           </w:p>
           <w:p>
             <w:pPr>
-              <w:spacing w:line="360" w:lineRule="auto"/>
+              <w:spacing w:line="276" w:lineRule="auto"/>
               <w:rPr>
                 <w:sz w:val="22"/>
                 <w:szCs w:val="22"/>
@@ -2769,7 +2771,7 @@
           </w:p>
           <w:p>
             <w:pPr>
-              <w:spacing w:line="360" w:lineRule="auto"/>
+              <w:spacing w:line="276" w:lineRule="auto"/>
               <w:rPr>
                 <w:sz w:val="22"/>
                 <w:szCs w:val="22"/>
@@ -2815,7 +2817,7 @@
           </w:p>
           <w:p>
             <w:pPr>
-              <w:spacing w:line="360" w:lineRule="auto"/>
+              <w:spacing w:line="276" w:lineRule="auto"/>
               <w:rPr>
                 <w:sz w:val="22"/>
                 <w:szCs w:val="22"/>
@@ -2852,7 +2854,7 @@
           </w:p>
           <w:p>
             <w:pPr>
-              <w:spacing w:line="360" w:lineRule="auto"/>
+              <w:spacing w:line="276" w:lineRule="auto"/>
               <w:rPr>
                 <w:sz w:val="22"/>
                 <w:szCs w:val="22"/>
@@ -2889,7 +2891,7 @@
           </w:p>
           <w:p>
             <w:pPr>
-              <w:spacing w:line="360" w:lineRule="auto"/>
+              <w:spacing w:line="276" w:lineRule="auto"/>
               <w:rPr>
                 <w:sz w:val="22"/>
                 <w:szCs w:val="22"/>
@@ -2926,16 +2928,16 @@
           </w:p>
           <w:p>
             <w:pPr>
-              <w:spacing w:line="360" w:lineRule="auto"/>
-              <w:rPr>
-                <w:sz w:val="22"/>
-                <w:szCs w:val="22"/>
-              </w:rPr>
-            </w:pPr>
-          </w:p>
-          <w:p>
-            <w:pPr>
-              <w:spacing w:line="360" w:lineRule="auto"/>
+              <w:spacing w:line="276" w:lineRule="auto"/>
+              <w:rPr>
+                <w:sz w:val="22"/>
+                <w:szCs w:val="22"/>
+              </w:rPr>
+            </w:pPr>
+          </w:p>
+          <w:p>
+            <w:pPr>
+              <w:spacing w:line="276" w:lineRule="auto"/>
               <w:rPr>
                 <w:b/>
                 <w:bCs/>
@@ -2985,7 +2987,7 @@
           </w:p>
           <w:p>
             <w:pPr>
-              <w:spacing w:line="360" w:lineRule="auto"/>
+              <w:spacing w:line="276" w:lineRule="auto"/>
               <w:rPr>
                 <w:sz w:val="22"/>
                 <w:szCs w:val="22"/>
@@ -3047,7 +3049,7 @@
           </w:p>
           <w:p>
             <w:pPr>
-              <w:spacing w:line="360" w:lineRule="auto"/>
+              <w:spacing w:line="276" w:lineRule="auto"/>
               <w:rPr>
                 <w:sz w:val="22"/>
                 <w:szCs w:val="22"/>
@@ -3093,7 +3095,7 @@
           </w:p>
           <w:p>
             <w:pPr>
-              <w:spacing w:line="360" w:lineRule="auto"/>
+              <w:spacing w:line="276" w:lineRule="auto"/>
               <w:rPr>
                 <w:sz w:val="22"/>
                 <w:szCs w:val="22"/>
@@ -3139,7 +3141,7 @@
           </w:p>
           <w:p>
             <w:pPr>
-              <w:spacing w:line="360" w:lineRule="auto"/>
+              <w:spacing w:line="276" w:lineRule="auto"/>
               <w:jc w:val="center"/>
               <w:rPr>
                 <w:sz w:val="22"/>
@@ -3166,7 +3168,7 @@
           </w:tcPr>
           <w:p>
             <w:pPr>
-              <w:spacing w:line="360" w:lineRule="auto"/>
+              <w:spacing w:line="276" w:lineRule="auto"/>
               <w:rPr>
                 <w:b/>
                 <w:bCs/>
@@ -3186,18 +3188,17 @@
           </w:p>
           <w:p>
             <w:pPr>
-              <w:spacing w:line="360" w:lineRule="auto"/>
-              <w:rPr>
-                <w:sz w:val="22"/>
-                <w:szCs w:val="22"/>
-              </w:rPr>
-            </w:pPr>
-            <w:r>
-              <w:rPr>
-                <w:sz w:val="22"/>
-                <w:szCs w:val="22"/>
-              </w:rPr>
-              <w:lastRenderedPageBreak/>
+              <w:spacing w:line="276" w:lineRule="auto"/>
+              <w:rPr>
+                <w:sz w:val="22"/>
+                <w:szCs w:val="22"/>
+              </w:rPr>
+            </w:pPr>
+            <w:r>
+              <w:rPr>
+                <w:sz w:val="22"/>
+                <w:szCs w:val="22"/>
+              </w:rPr>
               <w:t>${line}</w:t>
             </w:r>
             <w:r>
@@ -3218,7 +3219,7 @@
           </w:tcPr>
           <w:p>
             <w:pPr>
-              <w:spacing w:line="360" w:lineRule="auto"/>
+              <w:spacing w:line="276" w:lineRule="auto"/>
               <w:rPr>
                 <w:sz w:val="22"/>
                 <w:szCs w:val="22"/>
@@ -3231,7 +3232,6 @@
                 <w:sz w:val="22"/>
                 <w:szCs w:val="22"/>
               </w:rPr>
-              <w:lastRenderedPageBreak/>
               <w:t>Requesting Doctor (sign):</w:t>
             </w:r>
             <w:r>
@@ -3243,58 +3243,17 @@
             </w:r>
             <w:r>
               <w:rPr>
-                <w:noProof/>
-                <w:sz w:val="22"/>
-                <w:szCs w:val="22"/>
-              </w:rPr>
-              <w:drawing>
-                <wp:inline distT="0" distB="0" distL="0" distR="0" wp14:anchorId="73A679DF" wp14:editId="4BA5F07C">
-                  <wp:extent cx="869853" cy="318052"/>
-                  <wp:effectExtent l="0" t="0" r="0" b="0"/>
-                  <wp:docPr id="347384721" name="Picture 1" descr="A close-up of a handwritten sign&#10;&#10;Description automatically generated"/>
-                  <wp:cNvGraphicFramePr>
-                    <a:graphicFrameLocks xmlns:a="http://schemas.openxmlformats.org/drawingml/2006/main" noChangeAspect="1"/>
-                  </wp:cNvGraphicFramePr>
-                  <a:graphic xmlns:a="http://schemas.openxmlformats.org/drawingml/2006/main">
-                    <a:graphicData uri="http://schemas.openxmlformats.org/drawingml/2006/picture">
-                      <pic:pic xmlns:pic="http://schemas.openxmlformats.org/drawingml/2006/picture">
-                        <pic:nvPicPr>
-                          <pic:cNvPr id="347384721" name="Picture 1" descr="A close-up of a handwritten sign&#10;&#10;Description automatically generated"/>
-                          <pic:cNvPicPr/>
-                        </pic:nvPicPr>
-                        <pic:blipFill>
-                          <a:blip r:embed="rId7" cstate="print">
-                            <a:extLst>
-                              <a:ext uri="{28A0092B-C50C-407E-A947-70E740481C1C}">
-                                <a14:useLocalDpi xmlns:a14="http://schemas.microsoft.com/office/drawing/2010/main" val="0"/>
-                              </a:ext>
-                            </a:extLst>
-                          </a:blip>
-                          <a:stretch>
-                            <a:fillRect/>
-                          </a:stretch>
-                        </pic:blipFill>
-                        <pic:spPr>
-                          <a:xfrm>
-                            <a:off x="0" y="0"/>
-                            <a:ext cx="869853" cy="318052"/>
-                          </a:xfrm>
-                          <a:prstGeom prst="rect">
-                            <a:avLst/>
-                          </a:prstGeom>
-                        </pic:spPr>
-                      </pic:pic>
-                    </a:graphicData>
-                  </a:graphic>
-                </wp:inline>
-              </w:drawing>
-            </w:r>
-            <w:r>
-              <w:rPr>
                 <w:sz w:val="22"/>
                 <w:szCs w:val="22"/>
               </w:rPr>
               <w:t>${signature}</w:t>
+            </w:r>
+            <w:r>
+              <w:rPr>
+                <w:sz w:val="22"/>
+                <w:szCs w:val="22"/>
+              </w:rPr>
+              <w:t xml:space="preserve"> {{ signature }}</w:t>
             </w:r>
           </w:p>
         </w:tc>
@@ -3304,7 +3263,7 @@
           </w:tcPr>
           <w:p>
             <w:pPr>
-              <w:spacing w:line="360" w:lineRule="auto"/>
+              <w:spacing w:line="276" w:lineRule="auto"/>
               <w:rPr>
                 <w:sz w:val="22"/>
                 <w:szCs w:val="22"/>
@@ -3337,7 +3296,7 @@
           </w:tcPr>
           <w:p>
             <w:pPr>
-              <w:spacing w:line="360" w:lineRule="auto"/>
+              <w:spacing w:line="276" w:lineRule="auto"/>
               <w:rPr>
                 <w:b/>
                 <w:bCs/>
@@ -3369,7 +3328,7 @@
           </w:tcPr>
           <w:p>
             <w:pPr>
-              <w:spacing w:line="360" w:lineRule="auto"/>
+              <w:spacing w:line="276" w:lineRule="auto"/>
               <w:rPr>
                 <w:b/>
                 <w:bCs/>
@@ -3404,6 +3363,7 @@
           </w:tcPr>
           <w:p>
             <w:pPr>
+              <w:spacing w:line="276" w:lineRule="auto"/>
               <w:ind w:left="720"/>
               <w:rPr>
                 <w:sz w:val="22"/>
@@ -3438,6 +3398,7 @@
           <w:p>
             <w:pPr>
               <w:pStyle w:val="ListParagraph"/>
+              <w:spacing w:line="276" w:lineRule="auto"/>
               <w:jc w:val="center"/>
               <w:rPr>
                 <w:b/>
@@ -3459,6 +3420,7 @@
           <w:p>
             <w:pPr>
               <w:pStyle w:val="ListParagraph"/>
+              <w:spacing w:line="276" w:lineRule="auto"/>
               <w:jc w:val="center"/>
               <w:rPr>
                 <w:sz w:val="22"/>
@@ -3478,7 +3440,7 @@
     </w:tbl>
     <w:p>
       <w:pPr>
-        <w:spacing w:line="360" w:lineRule="auto"/>
+        <w:spacing w:line="276" w:lineRule="auto"/>
         <w:rPr>
           <w:b/>
           <w:bCs/>
@@ -3489,7 +3451,7 @@
     </w:p>
     <w:p>
       <w:pPr>
-        <w:spacing w:line="360" w:lineRule="auto"/>
+        <w:spacing w:line="276" w:lineRule="auto"/>
         <w:rPr>
           <w:sz w:val="22"/>
           <w:szCs w:val="22"/>
@@ -3500,7 +3462,22 @@
           <w:sz w:val="22"/>
           <w:szCs w:val="22"/>
         </w:rPr>
-        <w:t>${configuration</w:t>
+        <w:lastRenderedPageBreak/>
+        <w:t>${</w:t>
+      </w:r>
+      <w:r>
+        <w:rPr>
+          <w:sz w:val="22"/>
+          <w:szCs w:val="22"/>
+        </w:rPr>
+        <w:t xml:space="preserve"> </w:t>
+      </w:r>
+      <w:r>
+        <w:rPr>
+          <w:sz w:val="22"/>
+          <w:szCs w:val="22"/>
+        </w:rPr>
+        <w:t>configuration</w:t>
       </w:r>
       <w:r>
         <w:rPr>

</xml_diff>

<commit_message>
starting on some testing
</commit_message>
<xml_diff>
--- a/requests/templates/Salisbury/Lung function test.docx
+++ b/requests/templates/Salisbury/Lung function test.docx
@@ -221,7 +221,6 @@
         </w:rPr>
         <w:t xml:space="preserve"> </w:t>
       </w:r>
-      <w:proofErr w:type="spellStart"/>
       <w:r>
         <w:rPr>
           <w:sz w:val="22"/>
@@ -241,15 +240,7 @@
           <w:sz w:val="22"/>
           <w:szCs w:val="22"/>
         </w:rPr>
-        <w:t>integer</w:t>
-      </w:r>
-      <w:proofErr w:type="spellEnd"/>
-      <w:r>
-        <w:rPr>
-          <w:sz w:val="22"/>
-          <w:szCs w:val="22"/>
-        </w:rPr>
-        <w:t>}</w:t>
+        <w:t>integer}</w:t>
       </w:r>
       <w:r>
         <w:rPr>
@@ -447,13 +438,13 @@
     <w:tbl>
       <w:tblPr>
         <w:tblStyle w:val="TableGrid"/>
-        <w:tblW w:w="0" w:type="auto"/>
+        <w:tblW w:w="7473" w:type="dxa"/>
         <w:tblLook w:val="04A0" w:firstRow="1" w:lastRow="0" w:firstColumn="1" w:lastColumn="0" w:noHBand="0" w:noVBand="1"/>
       </w:tblPr>
       <w:tblGrid>
         <w:gridCol w:w="2020"/>
-        <w:gridCol w:w="2370"/>
-        <w:gridCol w:w="2835"/>
+        <w:gridCol w:w="2606"/>
+        <w:gridCol w:w="2847"/>
       </w:tblGrid>
       <w:tr>
         <w:tc>
@@ -483,7 +474,7 @@
         </w:tc>
         <w:tc>
           <w:tcPr>
-            <w:tcW w:w="5205" w:type="dxa"/>
+            <w:tcW w:w="5453" w:type="dxa"/>
             <w:gridSpan w:val="2"/>
           </w:tcPr>
           <w:p>
@@ -554,7 +545,7 @@
         </w:tc>
         <w:tc>
           <w:tcPr>
-            <w:tcW w:w="5205" w:type="dxa"/>
+            <w:tcW w:w="5453" w:type="dxa"/>
             <w:gridSpan w:val="2"/>
             <w:tcBorders>
               <w:bottom w:val="single" w:sz="4" w:space="0" w:color="auto"/>
@@ -575,7 +566,6 @@
               </w:rPr>
               <w:t>${</w:t>
             </w:r>
-            <w:proofErr w:type="spellStart"/>
             <w:r>
               <w:rPr>
                 <w:sz w:val="22"/>
@@ -616,15 +606,7 @@
                 <w:sz w:val="22"/>
                 <w:szCs w:val="22"/>
               </w:rPr>
-              <w:t>Yes</w:t>
-            </w:r>
-            <w:proofErr w:type="spellEnd"/>
-            <w:r>
-              <w:rPr>
-                <w:sz w:val="22"/>
-                <w:szCs w:val="22"/>
-              </w:rPr>
-              <w:t xml:space="preserve">} </w:t>
+              <w:t xml:space="preserve">Yes} </w:t>
             </w:r>
             <w:r>
               <w:rPr>
@@ -657,7 +639,6 @@
               </w:rPr>
               <w:t>${</w:t>
             </w:r>
-            <w:proofErr w:type="spellStart"/>
             <w:r>
               <w:rPr>
                 <w:sz w:val="22"/>
@@ -698,15 +679,7 @@
                 <w:sz w:val="22"/>
                 <w:szCs w:val="22"/>
               </w:rPr>
-              <w:t>No</w:t>
-            </w:r>
-            <w:proofErr w:type="spellEnd"/>
-            <w:r>
-              <w:rPr>
-                <w:sz w:val="22"/>
-                <w:szCs w:val="22"/>
-              </w:rPr>
-              <w:t>}</w:t>
+              <w:t>No}</w:t>
             </w:r>
             <w:r>
               <w:rPr>
@@ -766,7 +739,7 @@
         </w:tc>
         <w:tc>
           <w:tcPr>
-            <w:tcW w:w="2370" w:type="dxa"/>
+            <w:tcW w:w="2606" w:type="dxa"/>
             <w:tcBorders>
               <w:top w:val="single" w:sz="4" w:space="0" w:color="auto"/>
               <w:left w:val="single" w:sz="4" w:space="0" w:color="auto"/>
@@ -874,15 +847,7 @@
                 <w:sz w:val="22"/>
                 <w:szCs w:val="22"/>
               </w:rPr>
-              <w:t xml:space="preserve">Clinical </w:t>
-            </w:r>
-            <w:proofErr w:type="spellStart"/>
-            <w:r>
-              <w:rPr>
-                <w:sz w:val="22"/>
-                <w:szCs w:val="22"/>
-              </w:rPr>
-              <w:t>Status</w:t>
+              <w:t>Clinical Status</w:t>
             </w:r>
             <w:r>
               <w:rPr>
@@ -910,15 +875,7 @@
                 <w:sz w:val="22"/>
                 <w:szCs w:val="22"/>
               </w:rPr>
-              <w:t>Routine</w:t>
-            </w:r>
-            <w:proofErr w:type="spellEnd"/>
-            <w:r>
-              <w:rPr>
-                <w:sz w:val="22"/>
-                <w:szCs w:val="22"/>
-              </w:rPr>
-              <w:t>} Routine (6</w:t>
+              <w:t>Routine} Routine (6</w:t>
             </w:r>
             <w:r>
               <w:rPr>
@@ -967,15 +924,7 @@
                 <w:sz w:val="22"/>
                 <w:szCs w:val="22"/>
               </w:rPr>
-              <w:t xml:space="preserve">Clinical </w:t>
-            </w:r>
-            <w:proofErr w:type="spellStart"/>
-            <w:r>
-              <w:rPr>
-                <w:sz w:val="22"/>
-                <w:szCs w:val="22"/>
-              </w:rPr>
-              <w:t>Status</w:t>
+              <w:t>Clinical Status</w:t>
             </w:r>
             <w:r>
               <w:rPr>
@@ -1003,15 +952,21 @@
                 <w:sz w:val="22"/>
                 <w:szCs w:val="22"/>
               </w:rPr>
-              <w:t>Urgent</w:t>
-            </w:r>
-            <w:proofErr w:type="spellEnd"/>
-            <w:r>
-              <w:rPr>
-                <w:sz w:val="22"/>
-                <w:szCs w:val="22"/>
-              </w:rPr>
-              <w:t>}</w:t>
+              <w:t>Urgent}</w:t>
+            </w:r>
+            <w:r>
+              <w:rPr>
+                <w:sz w:val="22"/>
+                <w:szCs w:val="22"/>
+              </w:rPr>
+              <w:t xml:space="preserve"> Urgent</w:t>
+            </w:r>
+            <w:r>
+              <w:rPr>
+                <w:sz w:val="22"/>
+                <w:szCs w:val="22"/>
+              </w:rPr>
+              <w:t xml:space="preserve"> (2-4 weeks)</w:t>
             </w:r>
           </w:p>
           <w:p>
@@ -1050,7 +1005,7 @@
         </w:tc>
         <w:tc>
           <w:tcPr>
-            <w:tcW w:w="2370" w:type="dxa"/>
+            <w:tcW w:w="2606" w:type="dxa"/>
             <w:tcBorders>
               <w:top w:val="nil"/>
               <w:left w:val="single" w:sz="4" w:space="0" w:color="auto"/>
@@ -1071,15 +1026,7 @@
                 <w:sz w:val="22"/>
                 <w:szCs w:val="22"/>
               </w:rPr>
-              <w:t xml:space="preserve">${Clinical </w:t>
-            </w:r>
-            <w:proofErr w:type="spellStart"/>
-            <w:r>
-              <w:rPr>
-                <w:sz w:val="22"/>
-                <w:szCs w:val="22"/>
-              </w:rPr>
-              <w:t>Status</w:t>
+              <w:t>${Clinical Status</w:t>
             </w:r>
             <w:r>
               <w:rPr>
@@ -1107,15 +1054,7 @@
                 <w:sz w:val="22"/>
                 <w:szCs w:val="22"/>
               </w:rPr>
-              <w:t>Other</w:t>
-            </w:r>
-            <w:proofErr w:type="spellEnd"/>
-            <w:r>
-              <w:rPr>
-                <w:sz w:val="22"/>
-                <w:szCs w:val="22"/>
-              </w:rPr>
-              <w:t>} Other please specify:</w:t>
+              <w:t>Other} Other please specify:</w:t>
             </w:r>
           </w:p>
         </w:tc>
@@ -1210,7 +1149,7 @@
         </w:tc>
         <w:tc>
           <w:tcPr>
-            <w:tcW w:w="2370" w:type="dxa"/>
+            <w:tcW w:w="2606" w:type="dxa"/>
             <w:tcBorders>
               <w:top w:val="single" w:sz="4" w:space="0" w:color="auto"/>
               <w:left w:val="single" w:sz="4" w:space="0" w:color="000000"/>
@@ -1231,15 +1170,7 @@
                 <w:sz w:val="22"/>
                 <w:szCs w:val="22"/>
               </w:rPr>
-              <w:t xml:space="preserve">${New or Follow </w:t>
-            </w:r>
-            <w:proofErr w:type="spellStart"/>
-            <w:r>
-              <w:rPr>
-                <w:sz w:val="22"/>
-                <w:szCs w:val="22"/>
-              </w:rPr>
-              <w:t>Up</w:t>
+              <w:t>${New or Follow Up</w:t>
             </w:r>
             <w:r>
               <w:rPr>
@@ -1267,15 +1198,7 @@
                 <w:sz w:val="22"/>
                 <w:szCs w:val="22"/>
               </w:rPr>
-              <w:t>New</w:t>
-            </w:r>
-            <w:proofErr w:type="spellEnd"/>
-            <w:r>
-              <w:rPr>
-                <w:sz w:val="22"/>
-                <w:szCs w:val="22"/>
-              </w:rPr>
-              <w:t xml:space="preserve"> (1</w:t>
+              <w:t>New (1</w:t>
             </w:r>
             <w:r>
               <w:rPr>
@@ -1332,15 +1255,7 @@
                 <w:sz w:val="22"/>
                 <w:szCs w:val="22"/>
               </w:rPr>
-              <w:t xml:space="preserve">${New or Follow </w:t>
-            </w:r>
-            <w:proofErr w:type="spellStart"/>
-            <w:r>
-              <w:rPr>
-                <w:sz w:val="22"/>
-                <w:szCs w:val="22"/>
-              </w:rPr>
-              <w:t>Up</w:t>
+              <w:t>${New or Follow Up</w:t>
             </w:r>
             <w:r>
               <w:rPr>
@@ -1368,15 +1283,7 @@
                 <w:sz w:val="22"/>
                 <w:szCs w:val="22"/>
               </w:rPr>
-              <w:t>Follow</w:t>
-            </w:r>
-            <w:proofErr w:type="spellEnd"/>
-            <w:r>
-              <w:rPr>
-                <w:sz w:val="22"/>
-                <w:szCs w:val="22"/>
-              </w:rPr>
-              <w:t xml:space="preserve"> Up} Follow Up</w:t>
+              <w:t>Follow Up} Follow Up</w:t>
             </w:r>
           </w:p>
         </w:tc>
@@ -1411,30 +1318,14 @@
                 <w:sz w:val="22"/>
                 <w:szCs w:val="22"/>
               </w:rPr>
-              <w:t xml:space="preserve"> ${</w:t>
-            </w:r>
-            <w:proofErr w:type="spellStart"/>
-            <w:r>
-              <w:rPr>
-                <w:sz w:val="22"/>
-                <w:szCs w:val="22"/>
-              </w:rPr>
-              <w:t>title|</w:t>
-            </w:r>
-            <w:r>
-              <w:rPr>
-                <w:sz w:val="22"/>
-                <w:szCs w:val="22"/>
-              </w:rPr>
-              <w:t>At</w:t>
-            </w:r>
-            <w:proofErr w:type="spellEnd"/>
-            <w:r>
-              <w:rPr>
-                <w:sz w:val="22"/>
-                <w:szCs w:val="22"/>
-              </w:rPr>
-              <w:t xml:space="preserve"> PFT apt requires</w:t>
+              <w:t xml:space="preserve"> ${title|</w:t>
+            </w:r>
+            <w:r>
+              <w:rPr>
+                <w:sz w:val="22"/>
+                <w:szCs w:val="22"/>
+              </w:rPr>
+              <w:t>At PFT apt requires</w:t>
             </w:r>
             <w:r>
               <w:rPr>
@@ -1447,7 +1338,7 @@
         </w:tc>
         <w:tc>
           <w:tcPr>
-            <w:tcW w:w="2370" w:type="dxa"/>
+            <w:tcW w:w="2606" w:type="dxa"/>
             <w:tcBorders>
               <w:top w:val="single" w:sz="4" w:space="0" w:color="000000"/>
               <w:left w:val="single" w:sz="4" w:space="0" w:color="000000"/>
@@ -1468,15 +1359,7 @@
                 <w:sz w:val="22"/>
                 <w:szCs w:val="22"/>
               </w:rPr>
-              <w:t xml:space="preserve">${Requires </w:t>
-            </w:r>
-            <w:proofErr w:type="spellStart"/>
-            <w:r>
-              <w:rPr>
-                <w:sz w:val="22"/>
-                <w:szCs w:val="22"/>
-              </w:rPr>
-              <w:t>CXR</w:t>
+              <w:t>${Requires CXR</w:t>
             </w:r>
             <w:r>
               <w:rPr>
@@ -1492,7 +1375,6 @@
               </w:rPr>
               <w:t>checkbox</w:t>
             </w:r>
-            <w:proofErr w:type="spellEnd"/>
             <w:r>
               <w:rPr>
                 <w:sz w:val="22"/>
@@ -1525,15 +1407,7 @@
                 <w:sz w:val="22"/>
                 <w:szCs w:val="22"/>
               </w:rPr>
-              <w:t xml:space="preserve">${Requires </w:t>
-            </w:r>
-            <w:proofErr w:type="spellStart"/>
-            <w:r>
-              <w:rPr>
-                <w:sz w:val="22"/>
-                <w:szCs w:val="22"/>
-              </w:rPr>
-              <w:t>bloods</w:t>
+              <w:t>${Requires bloods</w:t>
             </w:r>
             <w:r>
               <w:rPr>
@@ -1549,7 +1423,6 @@
               </w:rPr>
               <w:t>checkbox</w:t>
             </w:r>
-            <w:proofErr w:type="spellEnd"/>
             <w:r>
               <w:rPr>
                 <w:sz w:val="22"/>
@@ -1607,7 +1480,7 @@
         </w:tc>
         <w:tc>
           <w:tcPr>
-            <w:tcW w:w="2370" w:type="dxa"/>
+            <w:tcW w:w="2606" w:type="dxa"/>
             <w:tcBorders>
               <w:top w:val="single" w:sz="4" w:space="0" w:color="000000"/>
               <w:left w:val="single" w:sz="4" w:space="0" w:color="000000"/>
@@ -1628,15 +1501,7 @@
                 <w:sz w:val="22"/>
                 <w:szCs w:val="22"/>
               </w:rPr>
-              <w:t xml:space="preserve">${To be arranged </w:t>
-            </w:r>
-            <w:proofErr w:type="spellStart"/>
-            <w:r>
-              <w:rPr>
-                <w:sz w:val="22"/>
-                <w:szCs w:val="22"/>
-              </w:rPr>
-              <w:t>as</w:t>
+              <w:t>${To be arranged as</w:t>
             </w:r>
             <w:r>
               <w:rPr>
@@ -1664,15 +1529,7 @@
                 <w:sz w:val="22"/>
                 <w:szCs w:val="22"/>
               </w:rPr>
-              <w:t>Outpatient</w:t>
-            </w:r>
-            <w:proofErr w:type="spellEnd"/>
-            <w:r>
-              <w:rPr>
-                <w:sz w:val="22"/>
-                <w:szCs w:val="22"/>
-              </w:rPr>
-              <w:t>} Outpatient</w:t>
+              <w:t>Outpatient} Outpatient</w:t>
             </w:r>
           </w:p>
         </w:tc>
@@ -1699,15 +1556,7 @@
                 <w:sz w:val="22"/>
                 <w:szCs w:val="22"/>
               </w:rPr>
-              <w:t xml:space="preserve">${To be arranged </w:t>
-            </w:r>
-            <w:proofErr w:type="spellStart"/>
-            <w:r>
-              <w:rPr>
-                <w:sz w:val="22"/>
-                <w:szCs w:val="22"/>
-              </w:rPr>
-              <w:t>as</w:t>
+              <w:t>${To be arranged as</w:t>
             </w:r>
             <w:r>
               <w:rPr>
@@ -1735,15 +1584,7 @@
                 <w:sz w:val="22"/>
                 <w:szCs w:val="22"/>
               </w:rPr>
-              <w:t>Inpatient</w:t>
-            </w:r>
-            <w:proofErr w:type="spellEnd"/>
-            <w:r>
-              <w:rPr>
-                <w:sz w:val="22"/>
-                <w:szCs w:val="22"/>
-              </w:rPr>
-              <w:t>} Inpatient</w:t>
+              <w:t>Inpatient} Inpatient</w:t>
             </w:r>
           </w:p>
         </w:tc>
@@ -1771,23 +1612,7 @@
           <w:sz w:val="22"/>
           <w:szCs w:val="22"/>
         </w:rPr>
-        <w:t xml:space="preserve"> ${</w:t>
-      </w:r>
-      <w:proofErr w:type="spellStart"/>
-      <w:r>
-        <w:rPr>
-          <w:sz w:val="22"/>
-          <w:szCs w:val="22"/>
-        </w:rPr>
-        <w:t>title|PFTs</w:t>
-      </w:r>
-      <w:proofErr w:type="spellEnd"/>
-      <w:r>
-        <w:rPr>
-          <w:sz w:val="22"/>
-          <w:szCs w:val="22"/>
-        </w:rPr>
-        <w:t>}</w:t>
+        <w:t xml:space="preserve"> ${title|PFTs}</w:t>
       </w:r>
     </w:p>
     <w:p>
@@ -1803,15 +1628,7 @@
           <w:sz w:val="22"/>
           <w:szCs w:val="22"/>
         </w:rPr>
-        <w:t>${</w:t>
-      </w:r>
-      <w:proofErr w:type="spellStart"/>
-      <w:r>
-        <w:rPr>
-          <w:sz w:val="22"/>
-          <w:szCs w:val="22"/>
-        </w:rPr>
-        <w:t>FeNO</w:t>
+        <w:t>${FeNO</w:t>
       </w:r>
       <w:r>
         <w:rPr>
@@ -1827,7 +1644,6 @@
         </w:rPr>
         <w:t>checkbox</w:t>
       </w:r>
-      <w:proofErr w:type="spellEnd"/>
       <w:r>
         <w:rPr>
           <w:sz w:val="22"/>
@@ -1840,17 +1656,8 @@
           <w:sz w:val="22"/>
           <w:szCs w:val="22"/>
         </w:rPr>
-        <w:t xml:space="preserve"> </w:t>
-      </w:r>
-      <w:proofErr w:type="spellStart"/>
-      <w:r>
-        <w:rPr>
-          <w:sz w:val="22"/>
-          <w:szCs w:val="22"/>
-        </w:rPr>
-        <w:t>FeNO</w:t>
-      </w:r>
-      <w:proofErr w:type="spellEnd"/>
+        <w:t xml:space="preserve"> FeNO</w:t>
+      </w:r>
     </w:p>
     <w:p>
       <w:pPr>
@@ -1865,15 +1672,7 @@
           <w:sz w:val="22"/>
           <w:szCs w:val="22"/>
         </w:rPr>
-        <w:t>${</w:t>
-      </w:r>
-      <w:proofErr w:type="spellStart"/>
-      <w:r>
-        <w:rPr>
-          <w:sz w:val="22"/>
-          <w:szCs w:val="22"/>
-        </w:rPr>
-        <w:t>Spirometry</w:t>
+        <w:t>${Spirometry</w:t>
       </w:r>
       <w:r>
         <w:rPr>
@@ -1889,7 +1688,6 @@
         </w:rPr>
         <w:t>checkbox</w:t>
       </w:r>
-      <w:proofErr w:type="spellEnd"/>
       <w:r>
         <w:rPr>
           <w:sz w:val="22"/>
@@ -1918,15 +1716,7 @@
           <w:sz w:val="22"/>
           <w:szCs w:val="22"/>
         </w:rPr>
-        <w:t xml:space="preserve">Gas </w:t>
-      </w:r>
-      <w:proofErr w:type="spellStart"/>
-      <w:r>
-        <w:rPr>
-          <w:sz w:val="22"/>
-          <w:szCs w:val="22"/>
-        </w:rPr>
-        <w:t>transfer</w:t>
+        <w:t>Gas transfer</w:t>
       </w:r>
       <w:r>
         <w:rPr>
@@ -1942,7 +1732,6 @@
         </w:rPr>
         <w:t>checkbox</w:t>
       </w:r>
-      <w:proofErr w:type="spellEnd"/>
       <w:r>
         <w:rPr>
           <w:sz w:val="22"/>
@@ -1972,15 +1761,7 @@
           <w:sz w:val="22"/>
           <w:szCs w:val="22"/>
         </w:rPr>
-        <w:t xml:space="preserve">Lung </w:t>
-      </w:r>
-      <w:proofErr w:type="spellStart"/>
-      <w:r>
-        <w:rPr>
-          <w:sz w:val="22"/>
-          <w:szCs w:val="22"/>
-        </w:rPr>
-        <w:t>Volumes</w:t>
+        <w:t>Lung Volumes</w:t>
       </w:r>
       <w:r>
         <w:rPr>
@@ -1996,7 +1777,6 @@
         </w:rPr>
         <w:t>checkbox</w:t>
       </w:r>
-      <w:proofErr w:type="spellEnd"/>
       <w:r>
         <w:rPr>
           <w:sz w:val="22"/>
@@ -2025,15 +1805,7 @@
           <w:sz w:val="22"/>
           <w:szCs w:val="22"/>
         </w:rPr>
-        <w:t xml:space="preserve">Bronchodilator </w:t>
-      </w:r>
-      <w:proofErr w:type="spellStart"/>
-      <w:r>
-        <w:rPr>
-          <w:sz w:val="22"/>
-          <w:szCs w:val="22"/>
-        </w:rPr>
-        <w:t>Reversibility</w:t>
+        <w:t>Bronchodilator Reversibility</w:t>
       </w:r>
       <w:r>
         <w:rPr>
@@ -2049,7 +1821,6 @@
         </w:rPr>
         <w:t>checkbox</w:t>
       </w:r>
-      <w:proofErr w:type="spellEnd"/>
       <w:r>
         <w:rPr>
           <w:sz w:val="22"/>
@@ -2085,15 +1856,7 @@
           <w:sz w:val="22"/>
           <w:szCs w:val="22"/>
         </w:rPr>
-        <w:t xml:space="preserve">Bronchial Challenge </w:t>
-      </w:r>
-      <w:proofErr w:type="spellStart"/>
-      <w:r>
-        <w:rPr>
-          <w:sz w:val="22"/>
-          <w:szCs w:val="22"/>
-        </w:rPr>
-        <w:t>Test</w:t>
+        <w:t>Bronchial Challenge Test</w:t>
       </w:r>
       <w:r>
         <w:rPr>
@@ -2109,7 +1872,6 @@
         </w:rPr>
         <w:t>checkbox</w:t>
       </w:r>
-      <w:proofErr w:type="spellEnd"/>
       <w:r>
         <w:rPr>
           <w:sz w:val="22"/>
@@ -2156,23 +1918,7 @@
           <w:sz w:val="22"/>
           <w:szCs w:val="22"/>
         </w:rPr>
-        <w:t xml:space="preserve"> ${</w:t>
-      </w:r>
-      <w:proofErr w:type="spellStart"/>
-      <w:r>
-        <w:rPr>
-          <w:sz w:val="22"/>
-          <w:szCs w:val="22"/>
-        </w:rPr>
-        <w:t>title|Muscle</w:t>
-      </w:r>
-      <w:proofErr w:type="spellEnd"/>
-      <w:r>
-        <w:rPr>
-          <w:sz w:val="22"/>
-          <w:szCs w:val="22"/>
-        </w:rPr>
-        <w:t xml:space="preserve"> Fu</w:t>
+        <w:t xml:space="preserve"> ${title|Muscle Fu</w:t>
       </w:r>
       <w:r>
         <w:rPr>
@@ -2225,15 +1971,7 @@
                 <w:sz w:val="22"/>
                 <w:szCs w:val="22"/>
               </w:rPr>
-              <w:t>${</w:t>
-            </w:r>
-            <w:proofErr w:type="spellStart"/>
-            <w:r>
-              <w:rPr>
-                <w:sz w:val="22"/>
-                <w:szCs w:val="22"/>
-              </w:rPr>
-              <w:t>SNIP</w:t>
+              <w:t>${SNIP</w:t>
             </w:r>
             <w:r>
               <w:rPr>
@@ -2249,7 +1987,6 @@
               </w:rPr>
               <w:t>checkbox</w:t>
             </w:r>
-            <w:proofErr w:type="spellEnd"/>
             <w:r>
               <w:rPr>
                 <w:sz w:val="22"/>
@@ -2271,15 +2008,7 @@
                 <w:sz w:val="22"/>
                 <w:szCs w:val="22"/>
               </w:rPr>
-              <w:t xml:space="preserve">${Upright/Supine Vital </w:t>
-            </w:r>
-            <w:proofErr w:type="spellStart"/>
-            <w:r>
-              <w:rPr>
-                <w:sz w:val="22"/>
-                <w:szCs w:val="22"/>
-              </w:rPr>
-              <w:t>Capacity</w:t>
+              <w:t>${Upright/Supine Vital Capacity</w:t>
             </w:r>
             <w:r>
               <w:rPr>
@@ -2295,7 +2024,6 @@
               </w:rPr>
               <w:t>checkbox</w:t>
             </w:r>
-            <w:proofErr w:type="spellEnd"/>
             <w:r>
               <w:rPr>
                 <w:sz w:val="22"/>
@@ -2336,15 +2064,7 @@
                 <w:sz w:val="22"/>
                 <w:szCs w:val="22"/>
               </w:rPr>
-              <w:t>${MIP/</w:t>
-            </w:r>
-            <w:proofErr w:type="spellStart"/>
-            <w:r>
-              <w:rPr>
-                <w:sz w:val="22"/>
-                <w:szCs w:val="22"/>
-              </w:rPr>
-              <w:t>MEP</w:t>
+              <w:t>${MIP/MEP</w:t>
             </w:r>
             <w:r>
               <w:rPr>
@@ -2360,7 +2080,6 @@
               </w:rPr>
               <w:t>checkbox</w:t>
             </w:r>
-            <w:proofErr w:type="spellEnd"/>
             <w:r>
               <w:rPr>
                 <w:sz w:val="22"/>
@@ -2533,21 +2252,12 @@
               </w:rPr>
               <w:t>{</w:t>
             </w:r>
-            <w:proofErr w:type="spellStart"/>
-            <w:r>
-              <w:rPr>
-                <w:sz w:val="22"/>
-                <w:szCs w:val="22"/>
-              </w:rPr>
-              <w:t>title|Contraindications</w:t>
-            </w:r>
-            <w:proofErr w:type="spellEnd"/>
-            <w:r>
-              <w:rPr>
-                <w:sz w:val="22"/>
-                <w:szCs w:val="22"/>
-              </w:rPr>
-              <w:t xml:space="preserve"> – absolute}</w:t>
+            <w:r>
+              <w:rPr>
+                <w:sz w:val="22"/>
+                <w:szCs w:val="22"/>
+              </w:rPr>
+              <w:t>title|Contraindications – absolute}</w:t>
             </w:r>
           </w:p>
           <w:p>
@@ -2600,15 +2310,7 @@
                 <w:sz w:val="22"/>
                 <w:szCs w:val="22"/>
               </w:rPr>
-              <w:t xml:space="preserve">${Haemoptysis of unknown </w:t>
-            </w:r>
-            <w:proofErr w:type="spellStart"/>
-            <w:r>
-              <w:rPr>
-                <w:sz w:val="22"/>
-                <w:szCs w:val="22"/>
-              </w:rPr>
-              <w:t>cause</w:t>
+              <w:t>${Haemoptysis of unknown cause</w:t>
             </w:r>
             <w:r>
               <w:rPr>
@@ -2624,7 +2326,6 @@
               </w:rPr>
               <w:t>checkbox</w:t>
             </w:r>
-            <w:proofErr w:type="spellEnd"/>
             <w:r>
               <w:rPr>
                 <w:sz w:val="22"/>
@@ -2646,23 +2347,7 @@
                 <w:sz w:val="22"/>
                 <w:szCs w:val="22"/>
               </w:rPr>
-              <w:t xml:space="preserve">${Unstable cardiovascular status </w:t>
-            </w:r>
-            <w:proofErr w:type="gramStart"/>
-            <w:r>
-              <w:rPr>
-                <w:sz w:val="22"/>
-                <w:szCs w:val="22"/>
-              </w:rPr>
-              <w:t>e.g.</w:t>
-            </w:r>
-            <w:proofErr w:type="gramEnd"/>
-            <w:r>
-              <w:rPr>
-                <w:sz w:val="22"/>
-                <w:szCs w:val="22"/>
-              </w:rPr>
-              <w:t xml:space="preserve"> recent MI (&lt;6 weeks)</w:t>
+              <w:t>${Unstable cardiovascular status e.g. recent MI (&lt;6 weeks)</w:t>
             </w:r>
             <w:r>
               <w:rPr>
@@ -2699,15 +2384,7 @@
                 <w:sz w:val="22"/>
                 <w:szCs w:val="22"/>
               </w:rPr>
-              <w:t xml:space="preserve">${Aortic aneurysms (&gt;6cm) or cerebral </w:t>
-            </w:r>
-            <w:proofErr w:type="spellStart"/>
-            <w:r>
-              <w:rPr>
-                <w:sz w:val="22"/>
-                <w:szCs w:val="22"/>
-              </w:rPr>
-              <w:t>aneurysm</w:t>
+              <w:t>${Aortic aneurysms (&gt;6cm) or cerebral aneurysm</w:t>
             </w:r>
             <w:r>
               <w:rPr>
@@ -2723,7 +2400,6 @@
               </w:rPr>
               <w:t>checkbox</w:t>
             </w:r>
-            <w:proofErr w:type="spellEnd"/>
             <w:r>
               <w:rPr>
                 <w:sz w:val="22"/>
@@ -2782,15 +2458,7 @@
                 <w:sz w:val="22"/>
                 <w:szCs w:val="22"/>
               </w:rPr>
-              <w:t>${</w:t>
-            </w:r>
-            <w:proofErr w:type="spellStart"/>
-            <w:r>
-              <w:rPr>
-                <w:sz w:val="22"/>
-                <w:szCs w:val="22"/>
-              </w:rPr>
-              <w:t>Pneumothorax</w:t>
+              <w:t>${Pneumothorax</w:t>
             </w:r>
             <w:r>
               <w:rPr>
@@ -2806,7 +2474,6 @@
               </w:rPr>
               <w:t>checkbox</w:t>
             </w:r>
-            <w:proofErr w:type="spellEnd"/>
             <w:r>
               <w:rPr>
                 <w:sz w:val="22"/>
@@ -2968,45 +2635,28 @@
               </w:rPr>
               <w:t>{</w:t>
             </w:r>
-            <w:proofErr w:type="spellStart"/>
-            <w:r>
-              <w:rPr>
-                <w:sz w:val="22"/>
-                <w:szCs w:val="22"/>
-              </w:rPr>
-              <w:t>title|Contraindications</w:t>
-            </w:r>
-            <w:proofErr w:type="spellEnd"/>
-            <w:r>
-              <w:rPr>
-                <w:sz w:val="22"/>
-                <w:szCs w:val="22"/>
-              </w:rPr>
-              <w:t xml:space="preserve"> – relative}</w:t>
-            </w:r>
-          </w:p>
-          <w:p>
-            <w:pPr>
-              <w:spacing w:line="276" w:lineRule="auto"/>
-              <w:rPr>
-                <w:sz w:val="22"/>
-                <w:szCs w:val="22"/>
-              </w:rPr>
-            </w:pPr>
-            <w:r>
-              <w:rPr>
-                <w:sz w:val="22"/>
-                <w:szCs w:val="22"/>
-              </w:rPr>
-              <w:t>${Infection such as Influenza/RSV/</w:t>
-            </w:r>
-            <w:proofErr w:type="spellStart"/>
-            <w:r>
-              <w:rPr>
-                <w:sz w:val="22"/>
-                <w:szCs w:val="22"/>
-              </w:rPr>
-              <w:t>C.Diff</w:t>
+            <w:r>
+              <w:rPr>
+                <w:sz w:val="22"/>
+                <w:szCs w:val="22"/>
+              </w:rPr>
+              <w:t>title|Contraindications – relative}</w:t>
+            </w:r>
+          </w:p>
+          <w:p>
+            <w:pPr>
+              <w:spacing w:line="276" w:lineRule="auto"/>
+              <w:rPr>
+                <w:sz w:val="22"/>
+                <w:szCs w:val="22"/>
+              </w:rPr>
+            </w:pPr>
+            <w:r>
+              <w:rPr>
+                <w:sz w:val="22"/>
+                <w:szCs w:val="22"/>
+              </w:rPr>
+              <w:t>${Infection such as Influenza/RSV/C.Diff</w:t>
             </w:r>
             <w:r>
               <w:rPr>
@@ -3022,7 +2672,6 @@
               </w:rPr>
               <w:t>checkbox</w:t>
             </w:r>
-            <w:proofErr w:type="spellEnd"/>
             <w:r>
               <w:rPr>
                 <w:sz w:val="22"/>
@@ -3035,40 +2684,23 @@
                 <w:sz w:val="22"/>
                 <w:szCs w:val="22"/>
               </w:rPr>
-              <w:t xml:space="preserve"> Infection such as Influenza/RSV/</w:t>
-            </w:r>
-            <w:proofErr w:type="spellStart"/>
-            <w:r>
-              <w:rPr>
-                <w:sz w:val="22"/>
-                <w:szCs w:val="22"/>
-              </w:rPr>
-              <w:t>C.Diff</w:t>
-            </w:r>
-            <w:proofErr w:type="spellEnd"/>
-          </w:p>
-          <w:p>
-            <w:pPr>
-              <w:spacing w:line="276" w:lineRule="auto"/>
-              <w:rPr>
-                <w:sz w:val="22"/>
-                <w:szCs w:val="22"/>
-              </w:rPr>
-            </w:pPr>
-            <w:r>
-              <w:rPr>
-                <w:sz w:val="22"/>
-                <w:szCs w:val="22"/>
-              </w:rPr>
-              <w:t xml:space="preserve">${Uncontrolled hypertension and </w:t>
-            </w:r>
-            <w:proofErr w:type="spellStart"/>
-            <w:r>
-              <w:rPr>
-                <w:sz w:val="22"/>
-                <w:szCs w:val="22"/>
-              </w:rPr>
-              <w:t>angina</w:t>
+              <w:t xml:space="preserve"> Infection such as Influenza/RSV/C.Diff</w:t>
+            </w:r>
+          </w:p>
+          <w:p>
+            <w:pPr>
+              <w:spacing w:line="276" w:lineRule="auto"/>
+              <w:rPr>
+                <w:sz w:val="22"/>
+                <w:szCs w:val="22"/>
+              </w:rPr>
+            </w:pPr>
+            <w:r>
+              <w:rPr>
+                <w:sz w:val="22"/>
+                <w:szCs w:val="22"/>
+              </w:rPr>
+              <w:t>${Uncontrolled hypertension and angina</w:t>
             </w:r>
             <w:r>
               <w:rPr>
@@ -3084,7 +2716,6 @@
               </w:rPr>
               <w:t>checkbox</w:t>
             </w:r>
-            <w:proofErr w:type="spellEnd"/>
             <w:r>
               <w:rPr>
                 <w:sz w:val="22"/>
@@ -3106,15 +2737,7 @@
                 <w:sz w:val="22"/>
                 <w:szCs w:val="22"/>
               </w:rPr>
-              <w:t>${</w:t>
-            </w:r>
-            <w:proofErr w:type="spellStart"/>
-            <w:r>
-              <w:rPr>
-                <w:sz w:val="22"/>
-                <w:szCs w:val="22"/>
-              </w:rPr>
-              <w:t>Syncope</w:t>
+              <w:t>${Syncope</w:t>
             </w:r>
             <w:r>
               <w:rPr>
@@ -3130,7 +2753,6 @@
               </w:rPr>
               <w:t>checkbox</w:t>
             </w:r>
-            <w:proofErr w:type="spellEnd"/>
             <w:r>
               <w:rPr>
                 <w:sz w:val="22"/>

</xml_diff>